<commit_message>
se modifcan en la app la manera de generar bitacoras
</commit_message>
<xml_diff>
--- a/Analisis/Cotización 203-B- Complemento.docx
+++ b/Analisis/Cotización 203-B- Complemento.docx
@@ -1,6 +1,6 @@
 
 <file path=word/document.xml><?xml version="1.0" encoding="utf-8"?>
-<w:document xmlns:wpc="http://schemas.microsoft.com/office/word/2010/wordprocessingCanvas" xmlns:cx="http://schemas.microsoft.com/office/drawing/2014/chartex" xmlns:cx1="http://schemas.microsoft.com/office/drawing/2015/9/8/chartex" xmlns:cx2="http://schemas.microsoft.com/office/drawing/2015/10/21/chartex" xmlns:cx3="http://schemas.microsoft.com/office/drawing/2016/5/9/chartex" xmlns:cx4="http://schemas.microsoft.com/office/drawing/2016/5/10/chartex" xmlns:cx5="http://schemas.microsoft.com/office/drawing/2016/5/11/chartex" xmlns:cx6="http://schemas.microsoft.com/office/drawing/2016/5/12/chartex" xmlns:cx7="http://schemas.microsoft.com/office/drawing/2016/5/13/chartex" xmlns:cx8="http://schemas.microsoft.com/office/drawing/2016/5/14/chartex" xmlns:mc="http://schemas.openxmlformats.org/markup-compatibility/2006" xmlns:aink="http://schemas.microsoft.com/office/drawing/2016/ink" xmlns:am3d="http://schemas.microsoft.com/office/drawing/2017/model3d" xmlns:o="urn:schemas-microsoft-com:office:office" xmlns:r="http://schemas.openxmlformats.org/officeDocument/2006/relationships" xmlns:m="http://schemas.openxmlformats.org/officeDocument/2006/math" xmlns:v="urn:schemas-microsoft-com:vml" xmlns:wp14="http://schemas.microsoft.com/office/word/2010/wordprocessingDrawing" xmlns:wp="http://schemas.openxmlformats.org/drawingml/2006/wordprocessingDrawing" xmlns:w10="urn:schemas-microsoft-com:office:word" xmlns:w="http://schemas.openxmlformats.org/wordprocessingml/2006/main" xmlns:w14="http://schemas.microsoft.com/office/word/2010/wordml" xmlns:w15="http://schemas.microsoft.com/office/word/2012/wordml" xmlns:w16cid="http://schemas.microsoft.com/office/word/2016/wordml/cid" xmlns:w16se="http://schemas.microsoft.com/office/word/2015/wordml/symex" xmlns:wpg="http://schemas.microsoft.com/office/word/2010/wordprocessingGroup" xmlns:wpi="http://schemas.microsoft.com/office/word/2010/wordprocessingInk" xmlns:wne="http://schemas.microsoft.com/office/word/2006/wordml" xmlns:wps="http://schemas.microsoft.com/office/word/2010/wordprocessingShape" mc:Ignorable="w14 w15 w16se w16cid wp14">
+<w:document xmlns:wpc="http://schemas.microsoft.com/office/word/2010/wordprocessingCanvas" xmlns:cx="http://schemas.microsoft.com/office/drawing/2014/chartex" xmlns:cx1="http://schemas.microsoft.com/office/drawing/2015/9/8/chartex" xmlns:cx2="http://schemas.microsoft.com/office/drawing/2015/10/21/chartex" xmlns:cx3="http://schemas.microsoft.com/office/drawing/2016/5/9/chartex" xmlns:cx4="http://schemas.microsoft.com/office/drawing/2016/5/10/chartex" xmlns:cx5="http://schemas.microsoft.com/office/drawing/2016/5/11/chartex" xmlns:cx6="http://schemas.microsoft.com/office/drawing/2016/5/12/chartex" xmlns:cx7="http://schemas.microsoft.com/office/drawing/2016/5/13/chartex" xmlns:cx8="http://schemas.microsoft.com/office/drawing/2016/5/14/chartex" xmlns:mc="http://schemas.openxmlformats.org/markup-compatibility/2006" xmlns:aink="http://schemas.microsoft.com/office/drawing/2016/ink" xmlns:am3d="http://schemas.microsoft.com/office/drawing/2017/model3d" xmlns:o="urn:schemas-microsoft-com:office:office" xmlns:r="http://schemas.openxmlformats.org/officeDocument/2006/relationships" xmlns:m="http://schemas.openxmlformats.org/officeDocument/2006/math" xmlns:v="urn:schemas-microsoft-com:vml" xmlns:wp14="http://schemas.microsoft.com/office/word/2010/wordprocessingDrawing" xmlns:wp="http://schemas.openxmlformats.org/drawingml/2006/wordprocessingDrawing" xmlns:w10="urn:schemas-microsoft-com:office:word" xmlns:w="http://schemas.openxmlformats.org/wordprocessingml/2006/main" xmlns:w14="http://schemas.microsoft.com/office/word/2010/wordml" xmlns:w15="http://schemas.microsoft.com/office/word/2012/wordml" xmlns:w16cex="http://schemas.microsoft.com/office/word/2018/wordml/cex" xmlns:w16cid="http://schemas.microsoft.com/office/word/2016/wordml/cid" xmlns:w16="http://schemas.microsoft.com/office/word/2018/wordml" xmlns:w16se="http://schemas.microsoft.com/office/word/2015/wordml/symex" xmlns:wpg="http://schemas.microsoft.com/office/word/2010/wordprocessingGroup" xmlns:wpi="http://schemas.microsoft.com/office/word/2010/wordprocessingInk" xmlns:wne="http://schemas.microsoft.com/office/word/2006/wordml" xmlns:wps="http://schemas.microsoft.com/office/word/2010/wordprocessingShape" mc:Ignorable="w14 w15 w16se w16cid w16 w16cex wp14">
   <w:body>
     <w:p>
       <w:pPr>
@@ -189,13 +189,7 @@
         <w:rPr>
           <w:rFonts w:ascii="Avenir Book" w:hAnsi="Avenir Book"/>
         </w:rPr>
-        <w:t xml:space="preserve"> el </w:t>
-      </w:r>
-      <w:r>
-        <w:rPr>
-          <w:rFonts w:ascii="Avenir Book" w:hAnsi="Avenir Book"/>
-        </w:rPr>
-        <w:t>proceso de conciliación</w:t>
+        <w:t xml:space="preserve"> el proceso de conciliación</w:t>
       </w:r>
       <w:r>
         <w:rPr>
@@ -227,6 +221,25 @@
       <w:pPr>
         <w:pStyle w:val="NormalWeb"/>
         <w:numPr>
+          <w:ilvl w:val="2"/>
+          <w:numId w:val="32"/>
+        </w:numPr>
+        <w:jc w:val="both"/>
+        <w:rPr>
+          <w:rFonts w:ascii="Avenir Book" w:hAnsi="Avenir Book"/>
+        </w:rPr>
+      </w:pPr>
+      <w:r>
+        <w:rPr>
+          <w:rFonts w:ascii="Avenir Book" w:hAnsi="Avenir Book"/>
+        </w:rPr>
+        <w:t>Como calcular el indicador</w:t>
+      </w:r>
+    </w:p>
+    <w:p>
+      <w:pPr>
+        <w:pStyle w:val="NormalWeb"/>
+        <w:numPr>
           <w:ilvl w:val="0"/>
           <w:numId w:val="32"/>
         </w:numPr>
@@ -351,7 +364,21 @@
         <w:rPr>
           <w:rFonts w:ascii="Avenir Book" w:hAnsi="Avenir Book"/>
         </w:rPr>
-        <w:t>Eliminar la opción edición de venta.</w:t>
+        <w:t xml:space="preserve">En lo siguientes casos que pasa si ya </w:t>
+      </w:r>
+      <w:proofErr w:type="spellStart"/>
+      <w:r>
+        <w:rPr>
+          <w:rFonts w:ascii="Avenir Book" w:hAnsi="Avenir Book"/>
+        </w:rPr>
+        <w:t>esta</w:t>
+      </w:r>
+      <w:proofErr w:type="spellEnd"/>
+      <w:r>
+        <w:rPr>
+          <w:rFonts w:ascii="Avenir Book" w:hAnsi="Avenir Book"/>
+        </w:rPr>
+        <w:t xml:space="preserve"> facturada</w:t>
       </w:r>
     </w:p>
     <w:p>
@@ -370,7 +397,35 @@
         <w:rPr>
           <w:rFonts w:ascii="Avenir Book" w:hAnsi="Avenir Book"/>
         </w:rPr>
-        <w:t xml:space="preserve"> Gestionar complementos de ventas.</w:t>
+        <w:t xml:space="preserve">Adecuar </w:t>
+      </w:r>
+      <w:r>
+        <w:rPr>
+          <w:rFonts w:ascii="Avenir Book" w:hAnsi="Avenir Book"/>
+        </w:rPr>
+        <w:t>la opción edición de venta.</w:t>
+      </w:r>
+      <w:r>
+        <w:rPr>
+          <w:rFonts w:ascii="Avenir Book" w:hAnsi="Avenir Book"/>
+        </w:rPr>
+        <w:t xml:space="preserve"> (</w:t>
+      </w:r>
+      <w:proofErr w:type="spellStart"/>
+      <w:r>
+        <w:rPr>
+          <w:rFonts w:ascii="Avenir Book" w:hAnsi="Avenir Book"/>
+          <w:b/>
+          <w:bCs/>
+        </w:rPr>
+        <w:t>Devolucion</w:t>
+      </w:r>
+      <w:proofErr w:type="spellEnd"/>
+      <w:r>
+        <w:rPr>
+          <w:rFonts w:ascii="Avenir Book" w:hAnsi="Avenir Book"/>
+        </w:rPr>
+        <w:t>)</w:t>
       </w:r>
     </w:p>
     <w:p>
@@ -385,11 +440,19 @@
           <w:rFonts w:ascii="Avenir Book" w:hAnsi="Avenir Book"/>
         </w:rPr>
       </w:pPr>
-      <w:r>
-        <w:rPr>
-          <w:rFonts w:ascii="Avenir Book" w:hAnsi="Avenir Book"/>
-        </w:rPr>
-        <w:t>Capturar el ticket de venta.</w:t>
+      <w:proofErr w:type="gramStart"/>
+      <w:r>
+        <w:rPr>
+          <w:rFonts w:ascii="Avenir Book" w:hAnsi="Avenir Book"/>
+        </w:rPr>
+        <w:t>Darles un ticket del restante del dinero (dinero electrónico)?</w:t>
+      </w:r>
+      <w:proofErr w:type="gramEnd"/>
+      <w:r>
+        <w:rPr>
+          <w:rFonts w:ascii="Avenir Book" w:hAnsi="Avenir Book"/>
+        </w:rPr>
+        <w:t xml:space="preserve"> En caso de que sobre.</w:t>
       </w:r>
     </w:p>
     <w:p>
@@ -408,8 +471,725 @@
         <w:rPr>
           <w:rFonts w:ascii="Avenir Book" w:hAnsi="Avenir Book"/>
         </w:rPr>
+        <w:t xml:space="preserve">Cuando falta </w:t>
+      </w:r>
+      <w:proofErr w:type="gramStart"/>
+      <w:r>
+        <w:rPr>
+          <w:rFonts w:ascii="Avenir Book" w:hAnsi="Avenir Book"/>
+        </w:rPr>
+        <w:t>dinero  tendríamos</w:t>
+      </w:r>
+      <w:proofErr w:type="gramEnd"/>
+      <w:r>
+        <w:rPr>
+          <w:rFonts w:ascii="Avenir Book" w:hAnsi="Avenir Book"/>
+        </w:rPr>
+        <w:t xml:space="preserve"> que cobrar el restante o que hacemos ¿</w:t>
+      </w:r>
+    </w:p>
+    <w:p>
+      <w:pPr>
+        <w:pStyle w:val="NormalWeb"/>
+        <w:numPr>
+          <w:ilvl w:val="2"/>
+          <w:numId w:val="33"/>
+        </w:numPr>
+        <w:jc w:val="both"/>
+        <w:rPr>
+          <w:rFonts w:ascii="Avenir Book" w:hAnsi="Avenir Book"/>
+        </w:rPr>
+      </w:pPr>
+      <w:r>
+        <w:rPr>
+          <w:rFonts w:ascii="Avenir Book" w:hAnsi="Avenir Book"/>
+          <w:b/>
+          <w:bCs/>
+        </w:rPr>
+        <w:t xml:space="preserve">Caso de </w:t>
+      </w:r>
+      <w:r>
+        <w:rPr>
+          <w:rFonts w:ascii="Avenir Book" w:hAnsi="Avenir Book"/>
+          <w:b/>
+          <w:bCs/>
+        </w:rPr>
+        <w:t>uso:</w:t>
+      </w:r>
+      <w:r>
+        <w:rPr>
+          <w:rFonts w:ascii="Avenir Book" w:hAnsi="Avenir Book"/>
+        </w:rPr>
+        <w:t xml:space="preserve"> teniendo en cuenta lo siguiente producto AA costo </w:t>
+      </w:r>
+      <w:proofErr w:type="spellStart"/>
+      <w:r>
+        <w:rPr>
+          <w:rFonts w:ascii="Avenir Book" w:hAnsi="Avenir Book"/>
+        </w:rPr>
+        <w:t>indivual</w:t>
+      </w:r>
+      <w:proofErr w:type="spellEnd"/>
+      <w:r>
+        <w:rPr>
+          <w:rFonts w:ascii="Avenir Book" w:hAnsi="Avenir Book"/>
+        </w:rPr>
+        <w:t xml:space="preserve"> </w:t>
+      </w:r>
+      <w:proofErr w:type="gramStart"/>
+      <w:r>
+        <w:rPr>
+          <w:rFonts w:ascii="Avenir Book" w:hAnsi="Avenir Book"/>
+        </w:rPr>
+        <w:t>5 ,</w:t>
+      </w:r>
+      <w:proofErr w:type="gramEnd"/>
+      <w:r>
+        <w:rPr>
+          <w:rFonts w:ascii="Avenir Book" w:hAnsi="Avenir Book"/>
+        </w:rPr>
+        <w:t xml:space="preserve"> costo mayoreo 3 pesos, Si una persona compra 12 productos AA se considera el </w:t>
+      </w:r>
+      <w:proofErr w:type="spellStart"/>
+      <w:r>
+        <w:rPr>
+          <w:rFonts w:ascii="Avenir Book" w:hAnsi="Avenir Book"/>
+        </w:rPr>
+        <w:t>precion</w:t>
+      </w:r>
+      <w:proofErr w:type="spellEnd"/>
+      <w:r>
+        <w:rPr>
+          <w:rFonts w:ascii="Avenir Book" w:hAnsi="Avenir Book"/>
+        </w:rPr>
+        <w:t xml:space="preserve"> de 3 pesos que pasa si la persona regresa 5 productos</w:t>
+      </w:r>
+    </w:p>
+    <w:p>
+      <w:pPr>
+        <w:pStyle w:val="NormalWeb"/>
+        <w:numPr>
+          <w:ilvl w:val="3"/>
+          <w:numId w:val="33"/>
+        </w:numPr>
+        <w:jc w:val="both"/>
+        <w:rPr>
+          <w:rFonts w:ascii="Avenir Book" w:hAnsi="Avenir Book"/>
+        </w:rPr>
+      </w:pPr>
+      <w:r>
+        <w:rPr>
+          <w:rFonts w:ascii="Avenir Book" w:hAnsi="Avenir Book"/>
+        </w:rPr>
+        <w:t>Consideraciones</w:t>
+      </w:r>
+    </w:p>
+    <w:p>
+      <w:pPr>
+        <w:pStyle w:val="NormalWeb"/>
+        <w:numPr>
+          <w:ilvl w:val="4"/>
+          <w:numId w:val="33"/>
+        </w:numPr>
+        <w:jc w:val="both"/>
+        <w:rPr>
+          <w:rFonts w:ascii="Avenir Book" w:hAnsi="Avenir Book"/>
+        </w:rPr>
+      </w:pPr>
+      <w:r>
+        <w:rPr>
+          <w:rFonts w:ascii="Avenir Book" w:hAnsi="Avenir Book"/>
+        </w:rPr>
+        <w:t>Cuánto</w:t>
+      </w:r>
+      <w:r>
+        <w:rPr>
+          <w:rFonts w:ascii="Avenir Book" w:hAnsi="Avenir Book"/>
+        </w:rPr>
+        <w:t xml:space="preserve"> dinero debe de regresar es decir 5 * por el precio de </w:t>
+      </w:r>
+      <w:r>
+        <w:rPr>
+          <w:rFonts w:ascii="Avenir Book" w:hAnsi="Avenir Book"/>
+        </w:rPr>
+        <w:t xml:space="preserve">mayore O 5 * </w:t>
+      </w:r>
+      <w:proofErr w:type="spellStart"/>
+      <w:r>
+        <w:rPr>
+          <w:rFonts w:ascii="Avenir Book" w:hAnsi="Avenir Book"/>
+        </w:rPr>
+        <w:t>precion</w:t>
+      </w:r>
+      <w:proofErr w:type="spellEnd"/>
+      <w:r>
+        <w:rPr>
+          <w:rFonts w:ascii="Avenir Book" w:hAnsi="Avenir Book"/>
+        </w:rPr>
+        <w:t xml:space="preserve"> </w:t>
+      </w:r>
+      <w:proofErr w:type="spellStart"/>
+      <w:proofErr w:type="gramStart"/>
+      <w:r>
+        <w:rPr>
+          <w:rFonts w:ascii="Avenir Book" w:hAnsi="Avenir Book"/>
+        </w:rPr>
+        <w:t>indivual</w:t>
+      </w:r>
+      <w:proofErr w:type="spellEnd"/>
+      <w:r>
+        <w:rPr>
+          <w:rFonts w:ascii="Avenir Book" w:hAnsi="Avenir Book"/>
+        </w:rPr>
+        <w:t>.(</w:t>
+      </w:r>
+      <w:proofErr w:type="gramEnd"/>
+      <w:r>
+        <w:rPr>
+          <w:rFonts w:ascii="Avenir Book" w:hAnsi="Avenir Book"/>
+        </w:rPr>
+        <w:t xml:space="preserve">siempre y cuando afecta el </w:t>
+      </w:r>
+      <w:proofErr w:type="spellStart"/>
+      <w:r>
+        <w:rPr>
+          <w:rFonts w:ascii="Avenir Book" w:hAnsi="Avenir Book"/>
+        </w:rPr>
+        <w:t>rano</w:t>
+      </w:r>
+      <w:proofErr w:type="spellEnd"/>
+      <w:r>
+        <w:rPr>
+          <w:rFonts w:ascii="Avenir Book" w:hAnsi="Avenir Book"/>
+        </w:rPr>
+        <w:t xml:space="preserve"> de precios)</w:t>
+      </w:r>
+    </w:p>
+    <w:p>
+      <w:pPr>
+        <w:pStyle w:val="NormalWeb"/>
+        <w:numPr>
+          <w:ilvl w:val="4"/>
+          <w:numId w:val="33"/>
+        </w:numPr>
+        <w:jc w:val="both"/>
+        <w:rPr>
+          <w:rFonts w:ascii="Avenir Book" w:hAnsi="Avenir Book"/>
+        </w:rPr>
+      </w:pPr>
+      <w:r>
+        <w:rPr>
+          <w:rFonts w:ascii="Avenir Book" w:hAnsi="Avenir Book"/>
+        </w:rPr>
+        <w:t xml:space="preserve">Los productos restantes a que precio quedan ya que deberían de cambiar a </w:t>
+      </w:r>
+      <w:proofErr w:type="spellStart"/>
+      <w:r>
+        <w:rPr>
+          <w:rFonts w:ascii="Avenir Book" w:hAnsi="Avenir Book"/>
+        </w:rPr>
+        <w:t>precion</w:t>
+      </w:r>
+      <w:proofErr w:type="spellEnd"/>
+      <w:r>
+        <w:rPr>
+          <w:rFonts w:ascii="Avenir Book" w:hAnsi="Avenir Book"/>
+        </w:rPr>
+        <w:t xml:space="preserve"> individual.</w:t>
+      </w:r>
+    </w:p>
+    <w:p>
+      <w:pPr>
+        <w:pStyle w:val="NormalWeb"/>
+        <w:numPr>
+          <w:ilvl w:val="4"/>
+          <w:numId w:val="33"/>
+        </w:numPr>
+        <w:jc w:val="both"/>
+        <w:rPr>
+          <w:rFonts w:ascii="Avenir Book" w:hAnsi="Avenir Book"/>
+        </w:rPr>
+      </w:pPr>
+      <w:r>
+        <w:rPr>
+          <w:rFonts w:ascii="Avenir Book" w:hAnsi="Avenir Book"/>
+        </w:rPr>
+        <w:t xml:space="preserve">Cuanto dinero le debo de regresar si </w:t>
+      </w:r>
+      <w:r>
+        <w:rPr>
+          <w:rFonts w:ascii="Avenir Book" w:hAnsi="Avenir Book"/>
+        </w:rPr>
+        <w:t>consideramos q</w:t>
+      </w:r>
+      <w:r>
+        <w:rPr>
+          <w:rFonts w:ascii="Avenir Book" w:hAnsi="Avenir Book"/>
+        </w:rPr>
+        <w:t xml:space="preserve"> los productos </w:t>
+      </w:r>
+      <w:proofErr w:type="spellStart"/>
+      <w:r>
+        <w:rPr>
+          <w:rFonts w:ascii="Avenir Book" w:hAnsi="Avenir Book"/>
+        </w:rPr>
+        <w:t>restanes</w:t>
+      </w:r>
+      <w:proofErr w:type="spellEnd"/>
+      <w:r>
+        <w:rPr>
+          <w:rFonts w:ascii="Avenir Book" w:hAnsi="Avenir Book"/>
+        </w:rPr>
+        <w:t xml:space="preserve"> cambien de precio.</w:t>
+      </w:r>
+    </w:p>
+    <w:p>
+      <w:pPr>
+        <w:pStyle w:val="NormalWeb"/>
+        <w:numPr>
+          <w:ilvl w:val="4"/>
+          <w:numId w:val="33"/>
+        </w:numPr>
+        <w:jc w:val="both"/>
+        <w:rPr>
+          <w:rFonts w:ascii="Avenir Book" w:hAnsi="Avenir Book"/>
+        </w:rPr>
+      </w:pPr>
+      <w:r>
+        <w:rPr>
+          <w:rFonts w:ascii="Avenir Book" w:hAnsi="Avenir Book"/>
+        </w:rPr>
+        <w:t xml:space="preserve">Puedo Agregar o Solamente </w:t>
+      </w:r>
+      <w:r>
+        <w:rPr>
+          <w:rFonts w:ascii="Avenir Book" w:hAnsi="Avenir Book"/>
+          <w:b/>
+          <w:bCs/>
+        </w:rPr>
+        <w:t>quitar</w:t>
+      </w:r>
+      <w:r>
+        <w:rPr>
+          <w:rFonts w:ascii="Avenir Book" w:hAnsi="Avenir Book"/>
+        </w:rPr>
+        <w:t xml:space="preserve"> productos, es </w:t>
+      </w:r>
+      <w:r>
+        <w:rPr>
+          <w:rFonts w:ascii="Avenir Book" w:hAnsi="Avenir Book"/>
+        </w:rPr>
+        <w:t>una observación</w:t>
+      </w:r>
+      <w:r>
+        <w:rPr>
+          <w:rFonts w:ascii="Avenir Book" w:hAnsi="Avenir Book"/>
+        </w:rPr>
+        <w:t xml:space="preserve"> por producto que quito o en general</w:t>
+      </w:r>
+      <w:r>
+        <w:rPr>
+          <w:rFonts w:ascii="Avenir Book" w:hAnsi="Avenir Book"/>
+        </w:rPr>
+        <w:t>.</w:t>
+      </w:r>
+    </w:p>
+    <w:p>
+      <w:pPr>
+        <w:pStyle w:val="NormalWeb"/>
+        <w:numPr>
+          <w:ilvl w:val="4"/>
+          <w:numId w:val="33"/>
+        </w:numPr>
+        <w:jc w:val="both"/>
+        <w:rPr>
+          <w:rFonts w:ascii="Avenir Book" w:hAnsi="Avenir Book"/>
+        </w:rPr>
+      </w:pPr>
+      <w:proofErr w:type="gramStart"/>
+      <w:r>
+        <w:rPr>
+          <w:rFonts w:ascii="Avenir Book" w:hAnsi="Avenir Book"/>
+        </w:rPr>
+        <w:t xml:space="preserve">Que pasa con el ticket se reimprime a </w:t>
+      </w:r>
+      <w:proofErr w:type="spellStart"/>
+      <w:r>
+        <w:rPr>
+          <w:rFonts w:ascii="Avenir Book" w:hAnsi="Avenir Book"/>
+        </w:rPr>
+        <w:t>como</w:t>
+      </w:r>
+      <w:proofErr w:type="spellEnd"/>
+      <w:r>
+        <w:rPr>
+          <w:rFonts w:ascii="Avenir Book" w:hAnsi="Avenir Book"/>
+        </w:rPr>
+        <w:t xml:space="preserve"> quedo?</w:t>
+      </w:r>
+      <w:proofErr w:type="gramEnd"/>
+    </w:p>
+    <w:p>
+      <w:pPr>
+        <w:pStyle w:val="NormalWeb"/>
+        <w:ind w:left="5568"/>
+        <w:jc w:val="both"/>
+        <w:rPr>
+          <w:rFonts w:ascii="Avenir Book" w:hAnsi="Avenir Book"/>
+        </w:rPr>
+      </w:pPr>
+    </w:p>
+    <w:p>
+      <w:pPr>
+        <w:pStyle w:val="NormalWeb"/>
+        <w:numPr>
+          <w:ilvl w:val="1"/>
+          <w:numId w:val="33"/>
+        </w:numPr>
+        <w:jc w:val="both"/>
+        <w:rPr>
+          <w:rFonts w:ascii="Avenir Book" w:hAnsi="Avenir Book"/>
+        </w:rPr>
+      </w:pPr>
+      <w:r>
+        <w:rPr>
+          <w:rFonts w:ascii="Avenir Book" w:hAnsi="Avenir Book"/>
+        </w:rPr>
+        <w:t xml:space="preserve">Gestionar complementos de </w:t>
+      </w:r>
+      <w:proofErr w:type="gramStart"/>
+      <w:r>
+        <w:rPr>
+          <w:rFonts w:ascii="Avenir Book" w:hAnsi="Avenir Book"/>
+        </w:rPr>
+        <w:t>ventas.</w:t>
+      </w:r>
+      <w:r>
+        <w:rPr>
+          <w:rFonts w:ascii="Avenir Book" w:hAnsi="Avenir Book"/>
+        </w:rPr>
+        <w:t>(</w:t>
+      </w:r>
+      <w:proofErr w:type="gramEnd"/>
+      <w:r>
+        <w:rPr>
+          <w:rFonts w:ascii="Avenir Book" w:hAnsi="Avenir Book"/>
+          <w:b/>
+          <w:bCs/>
+        </w:rPr>
+        <w:t>Agregar</w:t>
+      </w:r>
+      <w:r>
+        <w:rPr>
+          <w:rFonts w:ascii="Avenir Book" w:hAnsi="Avenir Book"/>
+        </w:rPr>
+        <w:t xml:space="preserve"> </w:t>
+      </w:r>
+      <w:proofErr w:type="spellStart"/>
+      <w:r>
+        <w:rPr>
+          <w:rFonts w:ascii="Avenir Book" w:hAnsi="Avenir Book"/>
+          <w:b/>
+          <w:bCs/>
+        </w:rPr>
+        <w:t>Mercancia</w:t>
+      </w:r>
+      <w:proofErr w:type="spellEnd"/>
+      <w:r>
+        <w:rPr>
+          <w:rFonts w:ascii="Avenir Book" w:hAnsi="Avenir Book"/>
+        </w:rPr>
+        <w:t>)</w:t>
+      </w:r>
+    </w:p>
+    <w:p>
+      <w:pPr>
+        <w:pStyle w:val="NormalWeb"/>
+        <w:numPr>
+          <w:ilvl w:val="2"/>
+          <w:numId w:val="33"/>
+        </w:numPr>
+        <w:jc w:val="both"/>
+        <w:rPr>
+          <w:rFonts w:ascii="Avenir Book" w:hAnsi="Avenir Book"/>
+        </w:rPr>
+      </w:pPr>
+      <w:r>
+        <w:rPr>
+          <w:rFonts w:ascii="Avenir Book" w:hAnsi="Avenir Book"/>
+        </w:rPr>
+        <w:t>Capturar el ticket de venta.</w:t>
+      </w:r>
+    </w:p>
+    <w:p>
+      <w:pPr>
+        <w:pStyle w:val="NormalWeb"/>
+        <w:numPr>
+          <w:ilvl w:val="2"/>
+          <w:numId w:val="33"/>
+        </w:numPr>
+        <w:jc w:val="both"/>
+        <w:rPr>
+          <w:rFonts w:ascii="Avenir Book" w:hAnsi="Avenir Book"/>
+        </w:rPr>
+      </w:pPr>
+      <w:r>
+        <w:rPr>
+          <w:rFonts w:ascii="Avenir Book" w:hAnsi="Avenir Book"/>
+        </w:rPr>
         <w:t>Validación de venta por mayoreo para aplicar precio de mayoreo.</w:t>
       </w:r>
+    </w:p>
+    <w:p>
+      <w:pPr>
+        <w:pStyle w:val="NormalWeb"/>
+        <w:numPr>
+          <w:ilvl w:val="2"/>
+          <w:numId w:val="33"/>
+        </w:numPr>
+        <w:jc w:val="both"/>
+        <w:rPr>
+          <w:rFonts w:ascii="Avenir Book" w:hAnsi="Avenir Book"/>
+        </w:rPr>
+      </w:pPr>
+      <w:r>
+        <w:rPr>
+          <w:rFonts w:ascii="Avenir Book" w:hAnsi="Avenir Book"/>
+        </w:rPr>
+        <w:lastRenderedPageBreak/>
+        <w:t xml:space="preserve">Caso de </w:t>
+      </w:r>
+      <w:proofErr w:type="gramStart"/>
+      <w:r>
+        <w:rPr>
+          <w:rFonts w:ascii="Avenir Book" w:hAnsi="Avenir Book"/>
+        </w:rPr>
+        <w:t>uso :</w:t>
+      </w:r>
+      <w:proofErr w:type="gramEnd"/>
+      <w:r>
+        <w:rPr>
+          <w:rFonts w:ascii="Avenir Book" w:hAnsi="Avenir Book"/>
+        </w:rPr>
+        <w:t xml:space="preserve"> yo compre 100 traperos me das precio de mayoreo y </w:t>
+      </w:r>
+      <w:proofErr w:type="spellStart"/>
+      <w:r>
+        <w:rPr>
+          <w:rFonts w:ascii="Avenir Book" w:hAnsi="Avenir Book"/>
+        </w:rPr>
+        <w:t>despues</w:t>
+      </w:r>
+      <w:proofErr w:type="spellEnd"/>
+      <w:r>
+        <w:rPr>
+          <w:rFonts w:ascii="Avenir Book" w:hAnsi="Avenir Book"/>
+        </w:rPr>
+        <w:t xml:space="preserve"> de 14 minutos regreso por 3 cloros , yo te digo te acabo de comprar 100 traperos dame precio, </w:t>
+      </w:r>
+      <w:proofErr w:type="spellStart"/>
+      <w:r>
+        <w:rPr>
+          <w:rFonts w:ascii="Avenir Book" w:hAnsi="Avenir Book"/>
+        </w:rPr>
+        <w:t>complemnto</w:t>
+      </w:r>
+      <w:proofErr w:type="spellEnd"/>
+      <w:r>
+        <w:rPr>
+          <w:rFonts w:ascii="Avenir Book" w:hAnsi="Avenir Book"/>
+        </w:rPr>
+        <w:t xml:space="preserve"> de venta, si dame ticket para corroborar y poder agregar los clores con el precio de mayoreo</w:t>
+      </w:r>
+    </w:p>
+    <w:p>
+      <w:pPr>
+        <w:pStyle w:val="NormalWeb"/>
+        <w:numPr>
+          <w:ilvl w:val="3"/>
+          <w:numId w:val="33"/>
+        </w:numPr>
+        <w:jc w:val="both"/>
+        <w:rPr>
+          <w:rFonts w:ascii="Avenir Book" w:hAnsi="Avenir Book"/>
+        </w:rPr>
+      </w:pPr>
+      <w:r>
+        <w:rPr>
+          <w:rFonts w:ascii="Avenir Book" w:hAnsi="Avenir Book"/>
+        </w:rPr>
+        <w:t>Consideraciones</w:t>
+      </w:r>
+    </w:p>
+    <w:p>
+      <w:pPr>
+        <w:pStyle w:val="NormalWeb"/>
+        <w:numPr>
+          <w:ilvl w:val="4"/>
+          <w:numId w:val="33"/>
+        </w:numPr>
+        <w:jc w:val="both"/>
+        <w:rPr>
+          <w:rFonts w:ascii="Avenir Book" w:hAnsi="Avenir Book"/>
+        </w:rPr>
+      </w:pPr>
+      <w:proofErr w:type="gramStart"/>
+      <w:r>
+        <w:rPr>
+          <w:rFonts w:ascii="Avenir Book" w:hAnsi="Avenir Book"/>
+        </w:rPr>
+        <w:t>Cuando agregamos productos a la venta es necesario identificarla?</w:t>
+      </w:r>
+      <w:proofErr w:type="gramEnd"/>
+    </w:p>
+    <w:p>
+      <w:pPr>
+        <w:pStyle w:val="NormalWeb"/>
+        <w:numPr>
+          <w:ilvl w:val="4"/>
+          <w:numId w:val="33"/>
+        </w:numPr>
+        <w:jc w:val="both"/>
+        <w:rPr>
+          <w:rFonts w:ascii="Avenir Book" w:hAnsi="Avenir Book"/>
+        </w:rPr>
+      </w:pPr>
+      <w:proofErr w:type="gramStart"/>
+      <w:r>
+        <w:rPr>
+          <w:rFonts w:ascii="Avenir Book" w:hAnsi="Avenir Book"/>
+        </w:rPr>
+        <w:t xml:space="preserve">Cuanto tiempo es </w:t>
+      </w:r>
+      <w:proofErr w:type="spellStart"/>
+      <w:r>
+        <w:rPr>
+          <w:rFonts w:ascii="Avenir Book" w:hAnsi="Avenir Book"/>
+        </w:rPr>
+        <w:t>valido</w:t>
+      </w:r>
+      <w:proofErr w:type="spellEnd"/>
+      <w:r>
+        <w:rPr>
+          <w:rFonts w:ascii="Avenir Book" w:hAnsi="Avenir Book"/>
+        </w:rPr>
+        <w:t xml:space="preserve"> el ticket?</w:t>
+      </w:r>
+      <w:proofErr w:type="gramEnd"/>
+    </w:p>
+    <w:p>
+      <w:pPr>
+        <w:pStyle w:val="NormalWeb"/>
+        <w:numPr>
+          <w:ilvl w:val="4"/>
+          <w:numId w:val="33"/>
+        </w:numPr>
+        <w:jc w:val="both"/>
+        <w:rPr>
+          <w:rFonts w:ascii="Avenir Book" w:hAnsi="Avenir Book"/>
+        </w:rPr>
+      </w:pPr>
+      <w:r>
+        <w:rPr>
+          <w:rFonts w:ascii="Avenir Book" w:hAnsi="Avenir Book"/>
+        </w:rPr>
+        <w:t xml:space="preserve">Que pasa con el </w:t>
+      </w:r>
+      <w:proofErr w:type="gramStart"/>
+      <w:r>
+        <w:rPr>
+          <w:rFonts w:ascii="Avenir Book" w:hAnsi="Avenir Book"/>
+        </w:rPr>
+        <w:t>ticket  se</w:t>
+      </w:r>
+      <w:proofErr w:type="gramEnd"/>
+      <w:r>
+        <w:rPr>
+          <w:rFonts w:ascii="Avenir Book" w:hAnsi="Avenir Book"/>
+        </w:rPr>
+        <w:t xml:space="preserve"> imprime todo o solo el complemento?</w:t>
+      </w:r>
+    </w:p>
+    <w:p>
+      <w:pPr>
+        <w:pStyle w:val="NormalWeb"/>
+        <w:numPr>
+          <w:ilvl w:val="4"/>
+          <w:numId w:val="33"/>
+        </w:numPr>
+        <w:jc w:val="both"/>
+        <w:rPr>
+          <w:rFonts w:ascii="Avenir Book" w:hAnsi="Avenir Book"/>
+        </w:rPr>
+      </w:pPr>
+      <w:proofErr w:type="gramStart"/>
+      <w:r>
+        <w:rPr>
+          <w:rFonts w:ascii="Avenir Book" w:hAnsi="Avenir Book"/>
+        </w:rPr>
+        <w:t>Solamente se puede agregar al ticket cuando la venta es por mayoreo?</w:t>
+      </w:r>
+      <w:proofErr w:type="gramEnd"/>
+    </w:p>
+    <w:p>
+      <w:pPr>
+        <w:pStyle w:val="NormalWeb"/>
+        <w:numPr>
+          <w:ilvl w:val="4"/>
+          <w:numId w:val="33"/>
+        </w:numPr>
+        <w:jc w:val="both"/>
+        <w:rPr>
+          <w:rFonts w:ascii="Avenir Book" w:hAnsi="Avenir Book"/>
+        </w:rPr>
+      </w:pPr>
+      <w:r>
+        <w:rPr>
+          <w:rFonts w:ascii="Avenir Book" w:hAnsi="Avenir Book"/>
+        </w:rPr>
+        <w:t xml:space="preserve">Que pasa si cuando agregamos </w:t>
+      </w:r>
+      <w:proofErr w:type="gramStart"/>
+      <w:r>
+        <w:rPr>
+          <w:rFonts w:ascii="Avenir Book" w:hAnsi="Avenir Book"/>
+        </w:rPr>
+        <w:t>productos  el</w:t>
+      </w:r>
+      <w:proofErr w:type="gramEnd"/>
+      <w:r>
+        <w:rPr>
+          <w:rFonts w:ascii="Avenir Book" w:hAnsi="Avenir Book"/>
+        </w:rPr>
+        <w:t xml:space="preserve"> precio de venta baja bastante al punto que debemos de regresar dinero?</w:t>
+      </w:r>
+    </w:p>
+    <w:p>
+      <w:pPr>
+        <w:pStyle w:val="NormalWeb"/>
+        <w:jc w:val="both"/>
+        <w:rPr>
+          <w:rFonts w:ascii="Avenir Book" w:hAnsi="Avenir Book"/>
+        </w:rPr>
+      </w:pPr>
+    </w:p>
+    <w:p>
+      <w:pPr>
+        <w:pStyle w:val="NormalWeb"/>
+        <w:jc w:val="both"/>
+        <w:rPr>
+          <w:rFonts w:ascii="Avenir Book" w:hAnsi="Avenir Book"/>
+        </w:rPr>
+      </w:pPr>
+    </w:p>
+    <w:p>
+      <w:pPr>
+        <w:pStyle w:val="NormalWeb"/>
+        <w:jc w:val="both"/>
+        <w:rPr>
+          <w:rFonts w:ascii="Avenir Book" w:hAnsi="Avenir Book"/>
+        </w:rPr>
+      </w:pPr>
     </w:p>
     <w:p>
       <w:pPr>
@@ -1090,19 +1870,7 @@
           <w:szCs w:val="20"/>
           <w:lang w:eastAsia="es-ES_tradnl"/>
         </w:rPr>
-        <w:t xml:space="preserve"> Microsoft</w:t>
-      </w:r>
-      <w:bookmarkStart w:id="0" w:name="_GoBack"/>
-      <w:bookmarkEnd w:id="0"/>
-      <w:r>
-        <w:rPr>
-          <w:rFonts w:ascii="Avenir Book" w:eastAsia="Times New Roman" w:hAnsi="Avenir Book" w:cs="Times New Roman"/>
-          <w:i/>
-          <w:sz w:val="20"/>
-          <w:szCs w:val="20"/>
-          <w:lang w:eastAsia="es-ES_tradnl"/>
-        </w:rPr>
-        <w:t xml:space="preserve"> &amp;</w:t>
+        <w:t xml:space="preserve"> Microsoft &amp;</w:t>
       </w:r>
       <w:r>
         <w:rPr>
@@ -1280,7 +2048,7 @@
 </file>
 
 <file path=word/endnotes.xml><?xml version="1.0" encoding="utf-8"?>
-<w:endnotes xmlns:wpc="http://schemas.microsoft.com/office/word/2010/wordprocessingCanvas" xmlns:cx="http://schemas.microsoft.com/office/drawing/2014/chartex" xmlns:cx1="http://schemas.microsoft.com/office/drawing/2015/9/8/chartex" xmlns:cx2="http://schemas.microsoft.com/office/drawing/2015/10/21/chartex" xmlns:cx3="http://schemas.microsoft.com/office/drawing/2016/5/9/chartex" xmlns:cx4="http://schemas.microsoft.com/office/drawing/2016/5/10/chartex" xmlns:cx5="http://schemas.microsoft.com/office/drawing/2016/5/11/chartex" xmlns:cx6="http://schemas.microsoft.com/office/drawing/2016/5/12/chartex" xmlns:cx7="http://schemas.microsoft.com/office/drawing/2016/5/13/chartex" xmlns:cx8="http://schemas.microsoft.com/office/drawing/2016/5/14/chartex" xmlns:mc="http://schemas.openxmlformats.org/markup-compatibility/2006" xmlns:aink="http://schemas.microsoft.com/office/drawing/2016/ink" xmlns:am3d="http://schemas.microsoft.com/office/drawing/2017/model3d" xmlns:o="urn:schemas-microsoft-com:office:office" xmlns:r="http://schemas.openxmlformats.org/officeDocument/2006/relationships" xmlns:m="http://schemas.openxmlformats.org/officeDocument/2006/math" xmlns:v="urn:schemas-microsoft-com:vml" xmlns:wp14="http://schemas.microsoft.com/office/word/2010/wordprocessingDrawing" xmlns:wp="http://schemas.openxmlformats.org/drawingml/2006/wordprocessingDrawing" xmlns:w10="urn:schemas-microsoft-com:office:word" xmlns:w="http://schemas.openxmlformats.org/wordprocessingml/2006/main" xmlns:w14="http://schemas.microsoft.com/office/word/2010/wordml" xmlns:w15="http://schemas.microsoft.com/office/word/2012/wordml" xmlns:w16cid="http://schemas.microsoft.com/office/word/2016/wordml/cid" xmlns:w16se="http://schemas.microsoft.com/office/word/2015/wordml/symex" xmlns:wpg="http://schemas.microsoft.com/office/word/2010/wordprocessingGroup" xmlns:wpi="http://schemas.microsoft.com/office/word/2010/wordprocessingInk" xmlns:wne="http://schemas.microsoft.com/office/word/2006/wordml" xmlns:wps="http://schemas.microsoft.com/office/word/2010/wordprocessingShape" mc:Ignorable="w14 w15 w16se w16cid wp14">
+<w:endnotes xmlns:wpc="http://schemas.microsoft.com/office/word/2010/wordprocessingCanvas" xmlns:cx="http://schemas.microsoft.com/office/drawing/2014/chartex" xmlns:cx1="http://schemas.microsoft.com/office/drawing/2015/9/8/chartex" xmlns:cx2="http://schemas.microsoft.com/office/drawing/2015/10/21/chartex" xmlns:cx3="http://schemas.microsoft.com/office/drawing/2016/5/9/chartex" xmlns:cx4="http://schemas.microsoft.com/office/drawing/2016/5/10/chartex" xmlns:cx5="http://schemas.microsoft.com/office/drawing/2016/5/11/chartex" xmlns:cx6="http://schemas.microsoft.com/office/drawing/2016/5/12/chartex" xmlns:cx7="http://schemas.microsoft.com/office/drawing/2016/5/13/chartex" xmlns:cx8="http://schemas.microsoft.com/office/drawing/2016/5/14/chartex" xmlns:mc="http://schemas.openxmlformats.org/markup-compatibility/2006" xmlns:aink="http://schemas.microsoft.com/office/drawing/2016/ink" xmlns:am3d="http://schemas.microsoft.com/office/drawing/2017/model3d" xmlns:o="urn:schemas-microsoft-com:office:office" xmlns:r="http://schemas.openxmlformats.org/officeDocument/2006/relationships" xmlns:m="http://schemas.openxmlformats.org/officeDocument/2006/math" xmlns:v="urn:schemas-microsoft-com:vml" xmlns:wp14="http://schemas.microsoft.com/office/word/2010/wordprocessingDrawing" xmlns:wp="http://schemas.openxmlformats.org/drawingml/2006/wordprocessingDrawing" xmlns:w10="urn:schemas-microsoft-com:office:word" xmlns:w="http://schemas.openxmlformats.org/wordprocessingml/2006/main" xmlns:w14="http://schemas.microsoft.com/office/word/2010/wordml" xmlns:w15="http://schemas.microsoft.com/office/word/2012/wordml" xmlns:w16cex="http://schemas.microsoft.com/office/word/2018/wordml/cex" xmlns:w16cid="http://schemas.microsoft.com/office/word/2016/wordml/cid" xmlns:w16="http://schemas.microsoft.com/office/word/2018/wordml" xmlns:w16se="http://schemas.microsoft.com/office/word/2015/wordml/symex" xmlns:wpg="http://schemas.microsoft.com/office/word/2010/wordprocessingGroup" xmlns:wpi="http://schemas.microsoft.com/office/word/2010/wordprocessingInk" xmlns:wne="http://schemas.microsoft.com/office/word/2006/wordml" xmlns:wps="http://schemas.microsoft.com/office/word/2010/wordprocessingShape" mc:Ignorable="w14 w15 w16se w16cid w16 w16cex wp14">
   <w:endnote w:type="separator" w:id="-1">
     <w:p>
       <w:r>
@@ -1299,7 +2067,7 @@
 </file>
 
 <file path=word/footer1.xml><?xml version="1.0" encoding="utf-8"?>
-<w:ftr xmlns:wpc="http://schemas.microsoft.com/office/word/2010/wordprocessingCanvas" xmlns:cx="http://schemas.microsoft.com/office/drawing/2014/chartex" xmlns:cx1="http://schemas.microsoft.com/office/drawing/2015/9/8/chartex" xmlns:cx2="http://schemas.microsoft.com/office/drawing/2015/10/21/chartex" xmlns:cx3="http://schemas.microsoft.com/office/drawing/2016/5/9/chartex" xmlns:cx4="http://schemas.microsoft.com/office/drawing/2016/5/10/chartex" xmlns:cx5="http://schemas.microsoft.com/office/drawing/2016/5/11/chartex" xmlns:cx6="http://schemas.microsoft.com/office/drawing/2016/5/12/chartex" xmlns:cx7="http://schemas.microsoft.com/office/drawing/2016/5/13/chartex" xmlns:cx8="http://schemas.microsoft.com/office/drawing/2016/5/14/chartex" xmlns:mc="http://schemas.openxmlformats.org/markup-compatibility/2006" xmlns:aink="http://schemas.microsoft.com/office/drawing/2016/ink" xmlns:am3d="http://schemas.microsoft.com/office/drawing/2017/model3d" xmlns:o="urn:schemas-microsoft-com:office:office" xmlns:r="http://schemas.openxmlformats.org/officeDocument/2006/relationships" xmlns:m="http://schemas.openxmlformats.org/officeDocument/2006/math" xmlns:v="urn:schemas-microsoft-com:vml" xmlns:wp14="http://schemas.microsoft.com/office/word/2010/wordprocessingDrawing" xmlns:wp="http://schemas.openxmlformats.org/drawingml/2006/wordprocessingDrawing" xmlns:w10="urn:schemas-microsoft-com:office:word" xmlns:w="http://schemas.openxmlformats.org/wordprocessingml/2006/main" xmlns:w14="http://schemas.microsoft.com/office/word/2010/wordml" xmlns:w15="http://schemas.microsoft.com/office/word/2012/wordml" xmlns:w16cid="http://schemas.microsoft.com/office/word/2016/wordml/cid" xmlns:w16se="http://schemas.microsoft.com/office/word/2015/wordml/symex" xmlns:wpg="http://schemas.microsoft.com/office/word/2010/wordprocessingGroup" xmlns:wpi="http://schemas.microsoft.com/office/word/2010/wordprocessingInk" xmlns:wne="http://schemas.microsoft.com/office/word/2006/wordml" xmlns:wps="http://schemas.microsoft.com/office/word/2010/wordprocessingShape" mc:Ignorable="w14 w15 w16se w16cid wp14">
+<w:ftr xmlns:wpc="http://schemas.microsoft.com/office/word/2010/wordprocessingCanvas" xmlns:cx="http://schemas.microsoft.com/office/drawing/2014/chartex" xmlns:cx1="http://schemas.microsoft.com/office/drawing/2015/9/8/chartex" xmlns:cx2="http://schemas.microsoft.com/office/drawing/2015/10/21/chartex" xmlns:cx3="http://schemas.microsoft.com/office/drawing/2016/5/9/chartex" xmlns:cx4="http://schemas.microsoft.com/office/drawing/2016/5/10/chartex" xmlns:cx5="http://schemas.microsoft.com/office/drawing/2016/5/11/chartex" xmlns:cx6="http://schemas.microsoft.com/office/drawing/2016/5/12/chartex" xmlns:cx7="http://schemas.microsoft.com/office/drawing/2016/5/13/chartex" xmlns:cx8="http://schemas.microsoft.com/office/drawing/2016/5/14/chartex" xmlns:mc="http://schemas.openxmlformats.org/markup-compatibility/2006" xmlns:aink="http://schemas.microsoft.com/office/drawing/2016/ink" xmlns:am3d="http://schemas.microsoft.com/office/drawing/2017/model3d" xmlns:o="urn:schemas-microsoft-com:office:office" xmlns:r="http://schemas.openxmlformats.org/officeDocument/2006/relationships" xmlns:m="http://schemas.openxmlformats.org/officeDocument/2006/math" xmlns:v="urn:schemas-microsoft-com:vml" xmlns:wp14="http://schemas.microsoft.com/office/word/2010/wordprocessingDrawing" xmlns:wp="http://schemas.openxmlformats.org/drawingml/2006/wordprocessingDrawing" xmlns:w10="urn:schemas-microsoft-com:office:word" xmlns:w="http://schemas.openxmlformats.org/wordprocessingml/2006/main" xmlns:w14="http://schemas.microsoft.com/office/word/2010/wordml" xmlns:w15="http://schemas.microsoft.com/office/word/2012/wordml" xmlns:w16cex="http://schemas.microsoft.com/office/word/2018/wordml/cex" xmlns:w16cid="http://schemas.microsoft.com/office/word/2016/wordml/cid" xmlns:w16="http://schemas.microsoft.com/office/word/2018/wordml" xmlns:w16se="http://schemas.microsoft.com/office/word/2015/wordml/symex" xmlns:wpg="http://schemas.microsoft.com/office/word/2010/wordprocessingGroup" xmlns:wpi="http://schemas.microsoft.com/office/word/2010/wordprocessingInk" xmlns:wne="http://schemas.microsoft.com/office/word/2006/wordml" xmlns:wps="http://schemas.microsoft.com/office/word/2010/wordprocessingShape" mc:Ignorable="w14 w15 w16se w16cid w16 w16cex wp14">
   <w:p>
     <w:pPr>
       <w:pStyle w:val="Piedepgina"/>
@@ -1337,7 +2105,7 @@
 </file>
 
 <file path=word/footer2.xml><?xml version="1.0" encoding="utf-8"?>
-<w:ftr xmlns:wpc="http://schemas.microsoft.com/office/word/2010/wordprocessingCanvas" xmlns:cx="http://schemas.microsoft.com/office/drawing/2014/chartex" xmlns:cx1="http://schemas.microsoft.com/office/drawing/2015/9/8/chartex" xmlns:cx2="http://schemas.microsoft.com/office/drawing/2015/10/21/chartex" xmlns:cx3="http://schemas.microsoft.com/office/drawing/2016/5/9/chartex" xmlns:cx4="http://schemas.microsoft.com/office/drawing/2016/5/10/chartex" xmlns:cx5="http://schemas.microsoft.com/office/drawing/2016/5/11/chartex" xmlns:cx6="http://schemas.microsoft.com/office/drawing/2016/5/12/chartex" xmlns:cx7="http://schemas.microsoft.com/office/drawing/2016/5/13/chartex" xmlns:cx8="http://schemas.microsoft.com/office/drawing/2016/5/14/chartex" xmlns:mc="http://schemas.openxmlformats.org/markup-compatibility/2006" xmlns:aink="http://schemas.microsoft.com/office/drawing/2016/ink" xmlns:am3d="http://schemas.microsoft.com/office/drawing/2017/model3d" xmlns:o="urn:schemas-microsoft-com:office:office" xmlns:r="http://schemas.openxmlformats.org/officeDocument/2006/relationships" xmlns:m="http://schemas.openxmlformats.org/officeDocument/2006/math" xmlns:v="urn:schemas-microsoft-com:vml" xmlns:wp14="http://schemas.microsoft.com/office/word/2010/wordprocessingDrawing" xmlns:wp="http://schemas.openxmlformats.org/drawingml/2006/wordprocessingDrawing" xmlns:w10="urn:schemas-microsoft-com:office:word" xmlns:w="http://schemas.openxmlformats.org/wordprocessingml/2006/main" xmlns:w14="http://schemas.microsoft.com/office/word/2010/wordml" xmlns:w15="http://schemas.microsoft.com/office/word/2012/wordml" xmlns:w16cid="http://schemas.microsoft.com/office/word/2016/wordml/cid" xmlns:w16se="http://schemas.microsoft.com/office/word/2015/wordml/symex" xmlns:wpg="http://schemas.microsoft.com/office/word/2010/wordprocessingGroup" xmlns:wpi="http://schemas.microsoft.com/office/word/2010/wordprocessingInk" xmlns:wne="http://schemas.microsoft.com/office/word/2006/wordml" xmlns:wps="http://schemas.microsoft.com/office/word/2010/wordprocessingShape" mc:Ignorable="w14 w15 w16se w16cid wp14">
+<w:ftr xmlns:wpc="http://schemas.microsoft.com/office/word/2010/wordprocessingCanvas" xmlns:cx="http://schemas.microsoft.com/office/drawing/2014/chartex" xmlns:cx1="http://schemas.microsoft.com/office/drawing/2015/9/8/chartex" xmlns:cx2="http://schemas.microsoft.com/office/drawing/2015/10/21/chartex" xmlns:cx3="http://schemas.microsoft.com/office/drawing/2016/5/9/chartex" xmlns:cx4="http://schemas.microsoft.com/office/drawing/2016/5/10/chartex" xmlns:cx5="http://schemas.microsoft.com/office/drawing/2016/5/11/chartex" xmlns:cx6="http://schemas.microsoft.com/office/drawing/2016/5/12/chartex" xmlns:cx7="http://schemas.microsoft.com/office/drawing/2016/5/13/chartex" xmlns:cx8="http://schemas.microsoft.com/office/drawing/2016/5/14/chartex" xmlns:mc="http://schemas.openxmlformats.org/markup-compatibility/2006" xmlns:aink="http://schemas.microsoft.com/office/drawing/2016/ink" xmlns:am3d="http://schemas.microsoft.com/office/drawing/2017/model3d" xmlns:o="urn:schemas-microsoft-com:office:office" xmlns:r="http://schemas.openxmlformats.org/officeDocument/2006/relationships" xmlns:m="http://schemas.openxmlformats.org/officeDocument/2006/math" xmlns:v="urn:schemas-microsoft-com:vml" xmlns:wp14="http://schemas.microsoft.com/office/word/2010/wordprocessingDrawing" xmlns:wp="http://schemas.openxmlformats.org/drawingml/2006/wordprocessingDrawing" xmlns:w10="urn:schemas-microsoft-com:office:word" xmlns:w="http://schemas.openxmlformats.org/wordprocessingml/2006/main" xmlns:w14="http://schemas.microsoft.com/office/word/2010/wordml" xmlns:w15="http://schemas.microsoft.com/office/word/2012/wordml" xmlns:w16cex="http://schemas.microsoft.com/office/word/2018/wordml/cex" xmlns:w16cid="http://schemas.microsoft.com/office/word/2016/wordml/cid" xmlns:w16="http://schemas.microsoft.com/office/word/2018/wordml" xmlns:w16se="http://schemas.microsoft.com/office/word/2015/wordml/symex" xmlns:wpg="http://schemas.microsoft.com/office/word/2010/wordprocessingGroup" xmlns:wpi="http://schemas.microsoft.com/office/word/2010/wordprocessingInk" xmlns:wne="http://schemas.microsoft.com/office/word/2006/wordml" xmlns:wps="http://schemas.microsoft.com/office/word/2010/wordprocessingShape" mc:Ignorable="w14 w15 w16se w16cid w16 w16cex wp14">
   <w:p>
     <w:pPr>
       <w:pStyle w:val="Piedepgina"/>
@@ -1429,7 +2197,7 @@
 </file>
 
 <file path=word/footnotes.xml><?xml version="1.0" encoding="utf-8"?>
-<w:footnotes xmlns:wpc="http://schemas.microsoft.com/office/word/2010/wordprocessingCanvas" xmlns:cx="http://schemas.microsoft.com/office/drawing/2014/chartex" xmlns:cx1="http://schemas.microsoft.com/office/drawing/2015/9/8/chartex" xmlns:cx2="http://schemas.microsoft.com/office/drawing/2015/10/21/chartex" xmlns:cx3="http://schemas.microsoft.com/office/drawing/2016/5/9/chartex" xmlns:cx4="http://schemas.microsoft.com/office/drawing/2016/5/10/chartex" xmlns:cx5="http://schemas.microsoft.com/office/drawing/2016/5/11/chartex" xmlns:cx6="http://schemas.microsoft.com/office/drawing/2016/5/12/chartex" xmlns:cx7="http://schemas.microsoft.com/office/drawing/2016/5/13/chartex" xmlns:cx8="http://schemas.microsoft.com/office/drawing/2016/5/14/chartex" xmlns:mc="http://schemas.openxmlformats.org/markup-compatibility/2006" xmlns:aink="http://schemas.microsoft.com/office/drawing/2016/ink" xmlns:am3d="http://schemas.microsoft.com/office/drawing/2017/model3d" xmlns:o="urn:schemas-microsoft-com:office:office" xmlns:r="http://schemas.openxmlformats.org/officeDocument/2006/relationships" xmlns:m="http://schemas.openxmlformats.org/officeDocument/2006/math" xmlns:v="urn:schemas-microsoft-com:vml" xmlns:wp14="http://schemas.microsoft.com/office/word/2010/wordprocessingDrawing" xmlns:wp="http://schemas.openxmlformats.org/drawingml/2006/wordprocessingDrawing" xmlns:w10="urn:schemas-microsoft-com:office:word" xmlns:w="http://schemas.openxmlformats.org/wordprocessingml/2006/main" xmlns:w14="http://schemas.microsoft.com/office/word/2010/wordml" xmlns:w15="http://schemas.microsoft.com/office/word/2012/wordml" xmlns:w16cid="http://schemas.microsoft.com/office/word/2016/wordml/cid" xmlns:w16se="http://schemas.microsoft.com/office/word/2015/wordml/symex" xmlns:wpg="http://schemas.microsoft.com/office/word/2010/wordprocessingGroup" xmlns:wpi="http://schemas.microsoft.com/office/word/2010/wordprocessingInk" xmlns:wne="http://schemas.microsoft.com/office/word/2006/wordml" xmlns:wps="http://schemas.microsoft.com/office/word/2010/wordprocessingShape" mc:Ignorable="w14 w15 w16se w16cid wp14">
+<w:footnotes xmlns:wpc="http://schemas.microsoft.com/office/word/2010/wordprocessingCanvas" xmlns:cx="http://schemas.microsoft.com/office/drawing/2014/chartex" xmlns:cx1="http://schemas.microsoft.com/office/drawing/2015/9/8/chartex" xmlns:cx2="http://schemas.microsoft.com/office/drawing/2015/10/21/chartex" xmlns:cx3="http://schemas.microsoft.com/office/drawing/2016/5/9/chartex" xmlns:cx4="http://schemas.microsoft.com/office/drawing/2016/5/10/chartex" xmlns:cx5="http://schemas.microsoft.com/office/drawing/2016/5/11/chartex" xmlns:cx6="http://schemas.microsoft.com/office/drawing/2016/5/12/chartex" xmlns:cx7="http://schemas.microsoft.com/office/drawing/2016/5/13/chartex" xmlns:cx8="http://schemas.microsoft.com/office/drawing/2016/5/14/chartex" xmlns:mc="http://schemas.openxmlformats.org/markup-compatibility/2006" xmlns:aink="http://schemas.microsoft.com/office/drawing/2016/ink" xmlns:am3d="http://schemas.microsoft.com/office/drawing/2017/model3d" xmlns:o="urn:schemas-microsoft-com:office:office" xmlns:r="http://schemas.openxmlformats.org/officeDocument/2006/relationships" xmlns:m="http://schemas.openxmlformats.org/officeDocument/2006/math" xmlns:v="urn:schemas-microsoft-com:vml" xmlns:wp14="http://schemas.microsoft.com/office/word/2010/wordprocessingDrawing" xmlns:wp="http://schemas.openxmlformats.org/drawingml/2006/wordprocessingDrawing" xmlns:w10="urn:schemas-microsoft-com:office:word" xmlns:w="http://schemas.openxmlformats.org/wordprocessingml/2006/main" xmlns:w14="http://schemas.microsoft.com/office/word/2010/wordml" xmlns:w15="http://schemas.microsoft.com/office/word/2012/wordml" xmlns:w16cex="http://schemas.microsoft.com/office/word/2018/wordml/cex" xmlns:w16cid="http://schemas.microsoft.com/office/word/2016/wordml/cid" xmlns:w16="http://schemas.microsoft.com/office/word/2018/wordml" xmlns:w16se="http://schemas.microsoft.com/office/word/2015/wordml/symex" xmlns:wpg="http://schemas.microsoft.com/office/word/2010/wordprocessingGroup" xmlns:wpi="http://schemas.microsoft.com/office/word/2010/wordprocessingInk" xmlns:wne="http://schemas.microsoft.com/office/word/2006/wordml" xmlns:wps="http://schemas.microsoft.com/office/word/2010/wordprocessingShape" mc:Ignorable="w14 w15 w16se w16cid w16 w16cex wp14">
   <w:footnote w:type="separator" w:id="-1">
     <w:p>
       <w:r>
@@ -1448,7 +2216,7 @@
 </file>
 
 <file path=word/header1.xml><?xml version="1.0" encoding="utf-8"?>
-<w:hdr xmlns:wpc="http://schemas.microsoft.com/office/word/2010/wordprocessingCanvas" xmlns:cx="http://schemas.microsoft.com/office/drawing/2014/chartex" xmlns:cx1="http://schemas.microsoft.com/office/drawing/2015/9/8/chartex" xmlns:cx2="http://schemas.microsoft.com/office/drawing/2015/10/21/chartex" xmlns:cx3="http://schemas.microsoft.com/office/drawing/2016/5/9/chartex" xmlns:cx4="http://schemas.microsoft.com/office/drawing/2016/5/10/chartex" xmlns:cx5="http://schemas.microsoft.com/office/drawing/2016/5/11/chartex" xmlns:cx6="http://schemas.microsoft.com/office/drawing/2016/5/12/chartex" xmlns:cx7="http://schemas.microsoft.com/office/drawing/2016/5/13/chartex" xmlns:cx8="http://schemas.microsoft.com/office/drawing/2016/5/14/chartex" xmlns:mc="http://schemas.openxmlformats.org/markup-compatibility/2006" xmlns:aink="http://schemas.microsoft.com/office/drawing/2016/ink" xmlns:am3d="http://schemas.microsoft.com/office/drawing/2017/model3d" xmlns:o="urn:schemas-microsoft-com:office:office" xmlns:r="http://schemas.openxmlformats.org/officeDocument/2006/relationships" xmlns:m="http://schemas.openxmlformats.org/officeDocument/2006/math" xmlns:v="urn:schemas-microsoft-com:vml" xmlns:wp14="http://schemas.microsoft.com/office/word/2010/wordprocessingDrawing" xmlns:wp="http://schemas.openxmlformats.org/drawingml/2006/wordprocessingDrawing" xmlns:w10="urn:schemas-microsoft-com:office:word" xmlns:w="http://schemas.openxmlformats.org/wordprocessingml/2006/main" xmlns:w14="http://schemas.microsoft.com/office/word/2010/wordml" xmlns:w15="http://schemas.microsoft.com/office/word/2012/wordml" xmlns:w16cid="http://schemas.microsoft.com/office/word/2016/wordml/cid" xmlns:w16se="http://schemas.microsoft.com/office/word/2015/wordml/symex" xmlns:wpg="http://schemas.microsoft.com/office/word/2010/wordprocessingGroup" xmlns:wpi="http://schemas.microsoft.com/office/word/2010/wordprocessingInk" xmlns:wne="http://schemas.microsoft.com/office/word/2006/wordml" xmlns:wps="http://schemas.microsoft.com/office/word/2010/wordprocessingShape" mc:Ignorable="w14 w15 w16se w16cid wp14">
+<w:hdr xmlns:wpc="http://schemas.microsoft.com/office/word/2010/wordprocessingCanvas" xmlns:cx="http://schemas.microsoft.com/office/drawing/2014/chartex" xmlns:cx1="http://schemas.microsoft.com/office/drawing/2015/9/8/chartex" xmlns:cx2="http://schemas.microsoft.com/office/drawing/2015/10/21/chartex" xmlns:cx3="http://schemas.microsoft.com/office/drawing/2016/5/9/chartex" xmlns:cx4="http://schemas.microsoft.com/office/drawing/2016/5/10/chartex" xmlns:cx5="http://schemas.microsoft.com/office/drawing/2016/5/11/chartex" xmlns:cx6="http://schemas.microsoft.com/office/drawing/2016/5/12/chartex" xmlns:cx7="http://schemas.microsoft.com/office/drawing/2016/5/13/chartex" xmlns:cx8="http://schemas.microsoft.com/office/drawing/2016/5/14/chartex" xmlns:mc="http://schemas.openxmlformats.org/markup-compatibility/2006" xmlns:aink="http://schemas.microsoft.com/office/drawing/2016/ink" xmlns:am3d="http://schemas.microsoft.com/office/drawing/2017/model3d" xmlns:o="urn:schemas-microsoft-com:office:office" xmlns:r="http://schemas.openxmlformats.org/officeDocument/2006/relationships" xmlns:m="http://schemas.openxmlformats.org/officeDocument/2006/math" xmlns:v="urn:schemas-microsoft-com:vml" xmlns:wp14="http://schemas.microsoft.com/office/word/2010/wordprocessingDrawing" xmlns:wp="http://schemas.openxmlformats.org/drawingml/2006/wordprocessingDrawing" xmlns:w10="urn:schemas-microsoft-com:office:word" xmlns:w="http://schemas.openxmlformats.org/wordprocessingml/2006/main" xmlns:w14="http://schemas.microsoft.com/office/word/2010/wordml" xmlns:w15="http://schemas.microsoft.com/office/word/2012/wordml" xmlns:w16cex="http://schemas.microsoft.com/office/word/2018/wordml/cex" xmlns:w16cid="http://schemas.microsoft.com/office/word/2016/wordml/cid" xmlns:w16="http://schemas.microsoft.com/office/word/2018/wordml" xmlns:w16se="http://schemas.microsoft.com/office/word/2015/wordml/symex" xmlns:wpg="http://schemas.microsoft.com/office/word/2010/wordprocessingGroup" xmlns:wpi="http://schemas.microsoft.com/office/word/2010/wordprocessingInk" xmlns:wne="http://schemas.microsoft.com/office/word/2006/wordml" xmlns:wps="http://schemas.microsoft.com/office/word/2010/wordprocessingShape" mc:Ignorable="w14 w15 w16se w16cid w16 w16cex wp14">
   <w:p>
     <w:pPr>
       <w:pStyle w:val="Encabezado"/>
@@ -1486,7 +2254,7 @@
 </file>
 
 <file path=word/header2.xml><?xml version="1.0" encoding="utf-8"?>
-<w:hdr xmlns:wpc="http://schemas.microsoft.com/office/word/2010/wordprocessingCanvas" xmlns:cx="http://schemas.microsoft.com/office/drawing/2014/chartex" xmlns:cx1="http://schemas.microsoft.com/office/drawing/2015/9/8/chartex" xmlns:cx2="http://schemas.microsoft.com/office/drawing/2015/10/21/chartex" xmlns:cx3="http://schemas.microsoft.com/office/drawing/2016/5/9/chartex" xmlns:cx4="http://schemas.microsoft.com/office/drawing/2016/5/10/chartex" xmlns:cx5="http://schemas.microsoft.com/office/drawing/2016/5/11/chartex" xmlns:cx6="http://schemas.microsoft.com/office/drawing/2016/5/12/chartex" xmlns:cx7="http://schemas.microsoft.com/office/drawing/2016/5/13/chartex" xmlns:cx8="http://schemas.microsoft.com/office/drawing/2016/5/14/chartex" xmlns:mc="http://schemas.openxmlformats.org/markup-compatibility/2006" xmlns:aink="http://schemas.microsoft.com/office/drawing/2016/ink" xmlns:am3d="http://schemas.microsoft.com/office/drawing/2017/model3d" xmlns:o="urn:schemas-microsoft-com:office:office" xmlns:r="http://schemas.openxmlformats.org/officeDocument/2006/relationships" xmlns:m="http://schemas.openxmlformats.org/officeDocument/2006/math" xmlns:v="urn:schemas-microsoft-com:vml" xmlns:wp14="http://schemas.microsoft.com/office/word/2010/wordprocessingDrawing" xmlns:wp="http://schemas.openxmlformats.org/drawingml/2006/wordprocessingDrawing" xmlns:w10="urn:schemas-microsoft-com:office:word" xmlns:w="http://schemas.openxmlformats.org/wordprocessingml/2006/main" xmlns:w14="http://schemas.microsoft.com/office/word/2010/wordml" xmlns:w15="http://schemas.microsoft.com/office/word/2012/wordml" xmlns:w16cid="http://schemas.microsoft.com/office/word/2016/wordml/cid" xmlns:w16se="http://schemas.microsoft.com/office/word/2015/wordml/symex" xmlns:wpg="http://schemas.microsoft.com/office/word/2010/wordprocessingGroup" xmlns:wpi="http://schemas.microsoft.com/office/word/2010/wordprocessingInk" xmlns:wne="http://schemas.microsoft.com/office/word/2006/wordml" xmlns:wps="http://schemas.microsoft.com/office/word/2010/wordprocessingShape" mc:Ignorable="w14 w15 w16se w16cid wp14">
+<w:hdr xmlns:wpc="http://schemas.microsoft.com/office/word/2010/wordprocessingCanvas" xmlns:cx="http://schemas.microsoft.com/office/drawing/2014/chartex" xmlns:cx1="http://schemas.microsoft.com/office/drawing/2015/9/8/chartex" xmlns:cx2="http://schemas.microsoft.com/office/drawing/2015/10/21/chartex" xmlns:cx3="http://schemas.microsoft.com/office/drawing/2016/5/9/chartex" xmlns:cx4="http://schemas.microsoft.com/office/drawing/2016/5/10/chartex" xmlns:cx5="http://schemas.microsoft.com/office/drawing/2016/5/11/chartex" xmlns:cx6="http://schemas.microsoft.com/office/drawing/2016/5/12/chartex" xmlns:cx7="http://schemas.microsoft.com/office/drawing/2016/5/13/chartex" xmlns:cx8="http://schemas.microsoft.com/office/drawing/2016/5/14/chartex" xmlns:mc="http://schemas.openxmlformats.org/markup-compatibility/2006" xmlns:aink="http://schemas.microsoft.com/office/drawing/2016/ink" xmlns:am3d="http://schemas.microsoft.com/office/drawing/2017/model3d" xmlns:o="urn:schemas-microsoft-com:office:office" xmlns:r="http://schemas.openxmlformats.org/officeDocument/2006/relationships" xmlns:m="http://schemas.openxmlformats.org/officeDocument/2006/math" xmlns:v="urn:schemas-microsoft-com:vml" xmlns:wp14="http://schemas.microsoft.com/office/word/2010/wordprocessingDrawing" xmlns:wp="http://schemas.openxmlformats.org/drawingml/2006/wordprocessingDrawing" xmlns:w10="urn:schemas-microsoft-com:office:word" xmlns:w="http://schemas.openxmlformats.org/wordprocessingml/2006/main" xmlns:w14="http://schemas.microsoft.com/office/word/2010/wordml" xmlns:w15="http://schemas.microsoft.com/office/word/2012/wordml" xmlns:w16cex="http://schemas.microsoft.com/office/word/2018/wordml/cex" xmlns:w16cid="http://schemas.microsoft.com/office/word/2016/wordml/cid" xmlns:w16="http://schemas.microsoft.com/office/word/2018/wordml" xmlns:w16se="http://schemas.microsoft.com/office/word/2015/wordml/symex" xmlns:wpg="http://schemas.microsoft.com/office/word/2010/wordprocessingGroup" xmlns:wpi="http://schemas.microsoft.com/office/word/2010/wordprocessingInk" xmlns:wne="http://schemas.microsoft.com/office/word/2006/wordml" xmlns:wps="http://schemas.microsoft.com/office/word/2010/wordprocessingShape" mc:Ignorable="w14 w15 w16se w16cid w16 w16cex wp14">
   <w:p>
     <w:pPr>
       <w:pStyle w:val="Encabezado"/>
@@ -1538,7 +2306,7 @@
 </file>
 
 <file path=word/numbering.xml><?xml version="1.0" encoding="utf-8"?>
-<w:numbering xmlns:wpc="http://schemas.microsoft.com/office/word/2010/wordprocessingCanvas" xmlns:cx="http://schemas.microsoft.com/office/drawing/2014/chartex" xmlns:cx1="http://schemas.microsoft.com/office/drawing/2015/9/8/chartex" xmlns:cx2="http://schemas.microsoft.com/office/drawing/2015/10/21/chartex" xmlns:cx3="http://schemas.microsoft.com/office/drawing/2016/5/9/chartex" xmlns:cx4="http://schemas.microsoft.com/office/drawing/2016/5/10/chartex" xmlns:cx5="http://schemas.microsoft.com/office/drawing/2016/5/11/chartex" xmlns:cx6="http://schemas.microsoft.com/office/drawing/2016/5/12/chartex" xmlns:cx7="http://schemas.microsoft.com/office/drawing/2016/5/13/chartex" xmlns:cx8="http://schemas.microsoft.com/office/drawing/2016/5/14/chartex" xmlns:mc="http://schemas.openxmlformats.org/markup-compatibility/2006" xmlns:aink="http://schemas.microsoft.com/office/drawing/2016/ink" xmlns:am3d="http://schemas.microsoft.com/office/drawing/2017/model3d" xmlns:o="urn:schemas-microsoft-com:office:office" xmlns:r="http://schemas.openxmlformats.org/officeDocument/2006/relationships" xmlns:m="http://schemas.openxmlformats.org/officeDocument/2006/math" xmlns:v="urn:schemas-microsoft-com:vml" xmlns:wp14="http://schemas.microsoft.com/office/word/2010/wordprocessingDrawing" xmlns:wp="http://schemas.openxmlformats.org/drawingml/2006/wordprocessingDrawing" xmlns:w10="urn:schemas-microsoft-com:office:word" xmlns:w="http://schemas.openxmlformats.org/wordprocessingml/2006/main" xmlns:w14="http://schemas.microsoft.com/office/word/2010/wordml" xmlns:w15="http://schemas.microsoft.com/office/word/2012/wordml" xmlns:w16cid="http://schemas.microsoft.com/office/word/2016/wordml/cid" xmlns:w16se="http://schemas.microsoft.com/office/word/2015/wordml/symex" xmlns:wpg="http://schemas.microsoft.com/office/word/2010/wordprocessingGroup" xmlns:wpi="http://schemas.microsoft.com/office/word/2010/wordprocessingInk" xmlns:wne="http://schemas.microsoft.com/office/word/2006/wordml" xmlns:wps="http://schemas.microsoft.com/office/word/2010/wordprocessingShape" mc:Ignorable="w14 w15 w16se w16cid wp14">
+<w:numbering xmlns:wpc="http://schemas.microsoft.com/office/word/2010/wordprocessingCanvas" xmlns:cx="http://schemas.microsoft.com/office/drawing/2014/chartex" xmlns:cx1="http://schemas.microsoft.com/office/drawing/2015/9/8/chartex" xmlns:cx2="http://schemas.microsoft.com/office/drawing/2015/10/21/chartex" xmlns:cx3="http://schemas.microsoft.com/office/drawing/2016/5/9/chartex" xmlns:cx4="http://schemas.microsoft.com/office/drawing/2016/5/10/chartex" xmlns:cx5="http://schemas.microsoft.com/office/drawing/2016/5/11/chartex" xmlns:cx6="http://schemas.microsoft.com/office/drawing/2016/5/12/chartex" xmlns:cx7="http://schemas.microsoft.com/office/drawing/2016/5/13/chartex" xmlns:cx8="http://schemas.microsoft.com/office/drawing/2016/5/14/chartex" xmlns:mc="http://schemas.openxmlformats.org/markup-compatibility/2006" xmlns:aink="http://schemas.microsoft.com/office/drawing/2016/ink" xmlns:am3d="http://schemas.microsoft.com/office/drawing/2017/model3d" xmlns:o="urn:schemas-microsoft-com:office:office" xmlns:r="http://schemas.openxmlformats.org/officeDocument/2006/relationships" xmlns:m="http://schemas.openxmlformats.org/officeDocument/2006/math" xmlns:v="urn:schemas-microsoft-com:vml" xmlns:wp14="http://schemas.microsoft.com/office/word/2010/wordprocessingDrawing" xmlns:wp="http://schemas.openxmlformats.org/drawingml/2006/wordprocessingDrawing" xmlns:w10="urn:schemas-microsoft-com:office:word" xmlns:w="http://schemas.openxmlformats.org/wordprocessingml/2006/main" xmlns:w14="http://schemas.microsoft.com/office/word/2010/wordml" xmlns:w15="http://schemas.microsoft.com/office/word/2012/wordml" xmlns:w16cex="http://schemas.microsoft.com/office/word/2018/wordml/cex" xmlns:w16cid="http://schemas.microsoft.com/office/word/2016/wordml/cid" xmlns:w16="http://schemas.microsoft.com/office/word/2018/wordml" xmlns:w16se="http://schemas.microsoft.com/office/word/2015/wordml/symex" xmlns:wpg="http://schemas.microsoft.com/office/word/2010/wordprocessingGroup" xmlns:wpi="http://schemas.microsoft.com/office/word/2010/wordprocessingInk" xmlns:wne="http://schemas.microsoft.com/office/word/2006/wordml" xmlns:wps="http://schemas.microsoft.com/office/word/2010/wordprocessingShape" mc:Ignorable="w14 w15 w16se w16cid w16 w16cex wp14">
   <w:abstractNum w:abstractNumId="0" w15:restartNumberingAfterBreak="0">
     <w:nsid w:val="03130C74"/>
     <w:multiLevelType w:val="hybridMultilevel"/>
@@ -2832,7 +3600,7 @@
         <w:ind w:left="3408" w:hanging="360"/>
       </w:pPr>
     </w:lvl>
-    <w:lvl w:ilvl="2" w:tplc="0409001B" w:tentative="1">
+    <w:lvl w:ilvl="2" w:tplc="0409001B">
       <w:start w:val="1"/>
       <w:numFmt w:val="lowerRoman"/>
       <w:lvlText w:val="%3."/>
@@ -4307,7 +5075,7 @@
         <w:ind w:left="4848" w:hanging="360"/>
       </w:pPr>
     </w:lvl>
-    <w:lvl w:ilvl="4" w:tplc="04090019" w:tentative="1">
+    <w:lvl w:ilvl="4" w:tplc="04090019">
       <w:start w:val="1"/>
       <w:numFmt w:val="lowerLetter"/>
       <w:lvlText w:val="%5."/>
@@ -4685,7 +5453,7 @@
 </file>
 
 <file path=word/styles.xml><?xml version="1.0" encoding="utf-8"?>
-<w:styles xmlns:mc="http://schemas.openxmlformats.org/markup-compatibility/2006" xmlns:r="http://schemas.openxmlformats.org/officeDocument/2006/relationships" xmlns:w="http://schemas.openxmlformats.org/wordprocessingml/2006/main" xmlns:w14="http://schemas.microsoft.com/office/word/2010/wordml" xmlns:w15="http://schemas.microsoft.com/office/word/2012/wordml" xmlns:w16cid="http://schemas.microsoft.com/office/word/2016/wordml/cid" xmlns:w16se="http://schemas.microsoft.com/office/word/2015/wordml/symex" mc:Ignorable="w14 w15 w16se w16cid">
+<w:styles xmlns:mc="http://schemas.openxmlformats.org/markup-compatibility/2006" xmlns:r="http://schemas.openxmlformats.org/officeDocument/2006/relationships" xmlns:w="http://schemas.openxmlformats.org/wordprocessingml/2006/main" xmlns:w14="http://schemas.microsoft.com/office/word/2010/wordml" xmlns:w15="http://schemas.microsoft.com/office/word/2012/wordml" xmlns:w16cex="http://schemas.microsoft.com/office/word/2018/wordml/cex" xmlns:w16cid="http://schemas.microsoft.com/office/word/2016/wordml/cid" xmlns:w16="http://schemas.microsoft.com/office/word/2018/wordml" xmlns:w16se="http://schemas.microsoft.com/office/word/2015/wordml/symex" mc:Ignorable="w14 w15 w16se w16cid w16 w16cex">
   <w:docDefaults>
     <w:rPrDefault>
       <w:rPr>
@@ -4697,7 +5465,7 @@
     </w:rPrDefault>
     <w:pPrDefault/>
   </w:docDefaults>
-  <w:latentStyles w:defLockedState="0" w:defUIPriority="99" w:defSemiHidden="0" w:defUnhideWhenUsed="0" w:defQFormat="0" w:count="375">
+  <w:latentStyles w:defLockedState="0" w:defUIPriority="99" w:defSemiHidden="0" w:defUnhideWhenUsed="0" w:defQFormat="0" w:count="376">
     <w:lsdException w:name="Normal" w:uiPriority="0" w:qFormat="1"/>
     <w:lsdException w:name="heading 1" w:uiPriority="9" w:qFormat="1"/>
     <w:lsdException w:name="heading 2" w:semiHidden="1" w:uiPriority="9" w:unhideWhenUsed="1" w:qFormat="1"/>
@@ -4803,7 +5571,6 @@
     <w:lsdException w:name="HTML Sample" w:semiHidden="1" w:unhideWhenUsed="1"/>
     <w:lsdException w:name="HTML Typewriter" w:semiHidden="1" w:unhideWhenUsed="1"/>
     <w:lsdException w:name="HTML Variable" w:semiHidden="1" w:unhideWhenUsed="1"/>
-    <w:lsdException w:name="Normal Table" w:semiHidden="1" w:unhideWhenUsed="1"/>
     <w:lsdException w:name="annotation subject" w:semiHidden="1" w:unhideWhenUsed="1"/>
     <w:lsdException w:name="No List" w:semiHidden="1" w:unhideWhenUsed="1"/>
     <w:lsdException w:name="Outline List 1" w:semiHidden="1" w:unhideWhenUsed="1"/>
@@ -4850,10 +5617,8 @@
     <w:lsdException w:name="Table Subtle 2" w:semiHidden="1" w:unhideWhenUsed="1"/>
     <w:lsdException w:name="Table Web 1" w:semiHidden="1" w:unhideWhenUsed="1"/>
     <w:lsdException w:name="Table Web 2" w:semiHidden="1" w:unhideWhenUsed="1"/>
-    <w:lsdException w:name="Table Web 3" w:semiHidden="1" w:unhideWhenUsed="1"/>
     <w:lsdException w:name="Balloon Text" w:semiHidden="1" w:unhideWhenUsed="1"/>
     <w:lsdException w:name="Table Grid" w:uiPriority="59"/>
-    <w:lsdException w:name="Table Theme" w:semiHidden="1" w:unhideWhenUsed="1"/>
     <w:lsdException w:name="Placeholder Text" w:semiHidden="1"/>
     <w:lsdException w:name="No Spacing" w:uiPriority="1" w:qFormat="1"/>
     <w:lsdException w:name="Light Shading" w:uiPriority="60"/>
@@ -4965,10 +5730,6 @@
     <w:lsdException w:name="Book Title" w:uiPriority="33" w:qFormat="1"/>
     <w:lsdException w:name="Bibliography" w:semiHidden="1" w:uiPriority="37" w:unhideWhenUsed="1"/>
     <w:lsdException w:name="TOC Heading" w:semiHidden="1" w:uiPriority="39" w:unhideWhenUsed="1" w:qFormat="1"/>
-    <w:lsdException w:name="Grid Table Light" w:semiHidden="1" w:unhideWhenUsed="1"/>
-    <w:lsdException w:name="Grid Table 1 Light" w:semiHidden="1" w:unhideWhenUsed="1"/>
-    <w:lsdException w:name="Grid Table 2" w:semiHidden="1" w:unhideWhenUsed="1"/>
-    <w:lsdException w:name="Grid Table 3" w:semiHidden="1" w:unhideWhenUsed="1"/>
     <w:lsdException w:name="Grid Table 4" w:uiPriority="49"/>
     <w:lsdException w:name="Grid Table 5 Dark" w:uiPriority="50"/>
     <w:lsdException w:name="Grid Table 6 Colorful" w:uiPriority="51"/>
@@ -5068,6 +5829,7 @@
     <w:lsdException w:name="Smart Hyperlink" w:semiHidden="1" w:unhideWhenUsed="1"/>
     <w:lsdException w:name="Hashtag" w:semiHidden="1" w:unhideWhenUsed="1"/>
     <w:lsdException w:name="Unresolved Mention" w:semiHidden="1" w:unhideWhenUsed="1"/>
+    <w:lsdException w:name="Smart Link" w:semiHidden="1" w:unhideWhenUsed="1"/>
   </w:latentStyles>
   <w:style w:type="paragraph" w:default="1" w:styleId="Normal">
     <w:name w:val="Normal"/>

</xml_diff>

<commit_message>
actualizacion de inventario promedio diario
</commit_message>
<xml_diff>
--- a/Analisis/Cotización 203-B- Complemento.docx
+++ b/Analisis/Cotización 203-B- Complemento.docx
@@ -202,7 +202,7 @@
       <w:pPr>
         <w:pStyle w:val="NormalWeb"/>
         <w:numPr>
-          <w:ilvl w:val="1"/>
+          <w:ilvl w:val="2"/>
           <w:numId w:val="32"/>
         </w:numPr>
         <w:jc w:val="both"/>
@@ -214,7 +214,39 @@
         <w:rPr>
           <w:rFonts w:ascii="Avenir Book" w:hAnsi="Avenir Book"/>
         </w:rPr>
-        <w:t>Consultar el indicador de porcentaje atendido por proveedor.</w:t>
+        <w:t>Regresar</w:t>
+      </w:r>
+      <w:r>
+        <w:rPr>
+          <w:rFonts w:ascii="Avenir Book" w:hAnsi="Avenir Book"/>
+        </w:rPr>
+        <w:t xml:space="preserve"> </w:t>
+      </w:r>
+      <w:r>
+        <w:rPr>
+          <w:rFonts w:ascii="Avenir Book" w:hAnsi="Avenir Book"/>
+        </w:rPr>
+        <w:t>producto</w:t>
+      </w:r>
+      <w:r>
+        <w:rPr>
+          <w:rFonts w:ascii="Avenir Book" w:hAnsi="Avenir Book"/>
+        </w:rPr>
+        <w:t xml:space="preserve"> no atendidos de las compras </w:t>
+      </w:r>
+      <w:proofErr w:type="gramStart"/>
+      <w:r>
+        <w:rPr>
+          <w:rFonts w:ascii="Avenir Book" w:hAnsi="Avenir Book"/>
+        </w:rPr>
+        <w:t>realizadas(</w:t>
+      </w:r>
+      <w:proofErr w:type="gramEnd"/>
+      <w:r>
+        <w:rPr>
+          <w:rFonts w:ascii="Avenir Book" w:hAnsi="Avenir Book"/>
+        </w:rPr>
+        <w:t>ahora los productos de las compras tiene estatus)</w:t>
       </w:r>
     </w:p>
     <w:p>
@@ -233,8 +265,200 @@
         <w:rPr>
           <w:rFonts w:ascii="Avenir Book" w:hAnsi="Avenir Book"/>
         </w:rPr>
+        <w:t>Cuando la cantidad que pediste es igual a la que te trajeron confirmas venta correcta</w:t>
+      </w:r>
+    </w:p>
+    <w:p>
+      <w:pPr>
+        <w:pStyle w:val="NormalWeb"/>
+        <w:numPr>
+          <w:ilvl w:val="2"/>
+          <w:numId w:val="32"/>
+        </w:numPr>
+        <w:jc w:val="both"/>
+        <w:rPr>
+          <w:rFonts w:ascii="Avenir Book" w:hAnsi="Avenir Book"/>
+        </w:rPr>
+      </w:pPr>
+      <w:r>
+        <w:rPr>
+          <w:rFonts w:ascii="Avenir Book" w:hAnsi="Avenir Book"/>
+        </w:rPr>
+        <w:t xml:space="preserve">Cuando llega de </w:t>
+      </w:r>
+      <w:proofErr w:type="gramStart"/>
+      <w:r>
+        <w:rPr>
+          <w:rFonts w:ascii="Avenir Book" w:hAnsi="Avenir Book"/>
+        </w:rPr>
+        <w:t>menos ,</w:t>
+      </w:r>
+      <w:proofErr w:type="gramEnd"/>
+      <w:r>
+        <w:rPr>
+          <w:rFonts w:ascii="Avenir Book" w:hAnsi="Avenir Book"/>
+        </w:rPr>
+        <w:t xml:space="preserve"> se </w:t>
+      </w:r>
+      <w:proofErr w:type="spellStart"/>
+      <w:r>
+        <w:rPr>
+          <w:rFonts w:ascii="Avenir Book" w:hAnsi="Avenir Book"/>
+        </w:rPr>
+        <w:t>ajustca</w:t>
+      </w:r>
+      <w:proofErr w:type="spellEnd"/>
+      <w:r>
+        <w:rPr>
+          <w:rFonts w:ascii="Avenir Book" w:hAnsi="Avenir Book"/>
+        </w:rPr>
+        <w:t xml:space="preserve"> a la cantidad que llego pero </w:t>
+      </w:r>
+      <w:proofErr w:type="spellStart"/>
+      <w:r>
+        <w:rPr>
+          <w:rFonts w:ascii="Avenir Book" w:hAnsi="Avenir Book"/>
+        </w:rPr>
+        <w:t>devemos</w:t>
+      </w:r>
+      <w:proofErr w:type="spellEnd"/>
+      <w:r>
+        <w:rPr>
+          <w:rFonts w:ascii="Avenir Book" w:hAnsi="Avenir Book"/>
+        </w:rPr>
+        <w:t xml:space="preserve"> identificar cuanto nos mandaron y cuanto solicite y capturar una </w:t>
+      </w:r>
+      <w:proofErr w:type="spellStart"/>
+      <w:r>
+        <w:rPr>
+          <w:rFonts w:ascii="Avenir Book" w:hAnsi="Avenir Book"/>
+        </w:rPr>
+        <w:t>observacion</w:t>
+      </w:r>
+      <w:proofErr w:type="spellEnd"/>
+      <w:r>
+        <w:rPr>
+          <w:rFonts w:ascii="Avenir Book" w:hAnsi="Avenir Book"/>
+        </w:rPr>
+        <w:t>,</w:t>
+      </w:r>
+    </w:p>
+    <w:p>
+      <w:pPr>
+        <w:pStyle w:val="NormalWeb"/>
+        <w:numPr>
+          <w:ilvl w:val="2"/>
+          <w:numId w:val="32"/>
+        </w:numPr>
+        <w:jc w:val="both"/>
+        <w:rPr>
+          <w:rFonts w:ascii="Avenir Book" w:hAnsi="Avenir Book"/>
+        </w:rPr>
+      </w:pPr>
+      <w:r>
+        <w:rPr>
+          <w:rFonts w:ascii="Avenir Book" w:hAnsi="Avenir Book"/>
+        </w:rPr>
+        <w:t xml:space="preserve">Cuando llega de </w:t>
+      </w:r>
+      <w:proofErr w:type="spellStart"/>
+      <w:r>
+        <w:rPr>
+          <w:rFonts w:ascii="Avenir Book" w:hAnsi="Avenir Book"/>
+        </w:rPr>
+        <w:t>mas</w:t>
+      </w:r>
+      <w:proofErr w:type="spellEnd"/>
+      <w:r>
+        <w:rPr>
+          <w:rFonts w:ascii="Avenir Book" w:hAnsi="Avenir Book"/>
+        </w:rPr>
+        <w:t xml:space="preserve"> lo mismo que el de arriba.</w:t>
+      </w:r>
+    </w:p>
+    <w:p>
+      <w:pPr>
+        <w:pStyle w:val="NormalWeb"/>
+        <w:numPr>
+          <w:ilvl w:val="2"/>
+          <w:numId w:val="32"/>
+        </w:numPr>
+        <w:jc w:val="both"/>
+        <w:rPr>
+          <w:rFonts w:ascii="Avenir Book" w:hAnsi="Avenir Book"/>
+        </w:rPr>
+      </w:pPr>
+      <w:r>
+        <w:rPr>
+          <w:rFonts w:ascii="Avenir Book" w:hAnsi="Avenir Book"/>
+        </w:rPr>
+        <w:t xml:space="preserve">En el administrador </w:t>
+      </w:r>
+      <w:proofErr w:type="gramStart"/>
+      <w:r>
+        <w:rPr>
+          <w:rFonts w:ascii="Avenir Book" w:hAnsi="Avenir Book"/>
+        </w:rPr>
+        <w:t>web  hay</w:t>
+      </w:r>
+      <w:proofErr w:type="gramEnd"/>
+      <w:r>
+        <w:rPr>
+          <w:rFonts w:ascii="Avenir Book" w:hAnsi="Avenir Book"/>
+        </w:rPr>
+        <w:t xml:space="preserve"> que modificar el modal de ver la compra y agregar el estatus, observaciones, cantidad solicitada y cantidad que llego.</w:t>
+      </w:r>
+    </w:p>
+    <w:p>
+      <w:pPr>
+        <w:pStyle w:val="NormalWeb"/>
+        <w:numPr>
+          <w:ilvl w:val="1"/>
+          <w:numId w:val="32"/>
+        </w:numPr>
+        <w:jc w:val="both"/>
+        <w:rPr>
+          <w:rFonts w:ascii="Avenir Book" w:hAnsi="Avenir Book"/>
+          <w:highlight w:val="yellow"/>
+        </w:rPr>
+      </w:pPr>
+      <w:r>
+        <w:rPr>
+          <w:rFonts w:ascii="Avenir Book" w:hAnsi="Avenir Book"/>
+          <w:highlight w:val="yellow"/>
+        </w:rPr>
+        <w:t>Consultar el indicador de porcentaje atendido por proveedor.</w:t>
+      </w:r>
+    </w:p>
+    <w:p>
+      <w:pPr>
+        <w:pStyle w:val="NormalWeb"/>
+        <w:numPr>
+          <w:ilvl w:val="2"/>
+          <w:numId w:val="32"/>
+        </w:numPr>
+        <w:jc w:val="both"/>
+        <w:rPr>
+          <w:rFonts w:ascii="Avenir Book" w:hAnsi="Avenir Book"/>
+          <w:highlight w:val="yellow"/>
+        </w:rPr>
+      </w:pPr>
+      <w:proofErr w:type="gramStart"/>
+      <w:r>
+        <w:rPr>
+          <w:rFonts w:ascii="Avenir Book" w:hAnsi="Avenir Book"/>
+          <w:highlight w:val="yellow"/>
+        </w:rPr>
         <w:t>Como calcular el indicador</w:t>
       </w:r>
+      <w:r>
+        <w:rPr>
+          <w:rFonts w:ascii="Avenir Book" w:hAnsi="Avenir Book"/>
+          <w:highlight w:val="yellow"/>
+        </w:rPr>
+        <w:t>?</w:t>
+      </w:r>
+      <w:proofErr w:type="gramEnd"/>
     </w:p>
     <w:p>
       <w:pPr>
@@ -292,6 +516,448 @@
       <w:pPr>
         <w:pStyle w:val="NormalWeb"/>
         <w:numPr>
+          <w:ilvl w:val="2"/>
+          <w:numId w:val="32"/>
+        </w:numPr>
+        <w:jc w:val="both"/>
+        <w:rPr>
+          <w:rFonts w:ascii="Avenir Book" w:hAnsi="Avenir Book"/>
+        </w:rPr>
+      </w:pPr>
+      <w:r>
+        <w:rPr>
+          <w:rFonts w:ascii="Avenir Book" w:hAnsi="Avenir Book"/>
+        </w:rPr>
+        <w:t>Agregar botón para bloquear sistema por acción de inventario físico</w:t>
+      </w:r>
+      <w:r>
+        <w:rPr>
+          <w:rFonts w:ascii="Avenir Book" w:hAnsi="Avenir Book"/>
+        </w:rPr>
+        <w:t xml:space="preserve"> agregar modal para pedir nombre del inventario </w:t>
+      </w:r>
+      <w:proofErr w:type="spellStart"/>
+      <w:r>
+        <w:rPr>
+          <w:rFonts w:ascii="Avenir Book" w:hAnsi="Avenir Book"/>
+        </w:rPr>
+        <w:t>fisico</w:t>
+      </w:r>
+      <w:proofErr w:type="spellEnd"/>
+      <w:r>
+        <w:rPr>
+          <w:rFonts w:ascii="Avenir Book" w:hAnsi="Avenir Book"/>
+        </w:rPr>
+        <w:t>.</w:t>
+      </w:r>
+    </w:p>
+    <w:p>
+      <w:pPr>
+        <w:pStyle w:val="NormalWeb"/>
+        <w:numPr>
+          <w:ilvl w:val="2"/>
+          <w:numId w:val="32"/>
+        </w:numPr>
+        <w:jc w:val="both"/>
+        <w:rPr>
+          <w:rFonts w:ascii="Avenir Book" w:hAnsi="Avenir Book"/>
+        </w:rPr>
+      </w:pPr>
+      <w:r>
+        <w:rPr>
+          <w:rFonts w:ascii="Avenir Book" w:hAnsi="Avenir Book"/>
+        </w:rPr>
+        <w:t xml:space="preserve">Web </w:t>
+      </w:r>
+      <w:proofErr w:type="spellStart"/>
+      <w:r>
+        <w:rPr>
+          <w:rFonts w:ascii="Avenir Book" w:hAnsi="Avenir Book"/>
+        </w:rPr>
+        <w:t>service</w:t>
+      </w:r>
+      <w:proofErr w:type="spellEnd"/>
+      <w:r>
+        <w:rPr>
+          <w:rFonts w:ascii="Avenir Book" w:hAnsi="Avenir Book"/>
+        </w:rPr>
+        <w:t xml:space="preserve"> para cons</w:t>
+      </w:r>
+      <w:r>
+        <w:rPr>
+          <w:rFonts w:ascii="Avenir Book" w:hAnsi="Avenir Book"/>
+        </w:rPr>
+        <w:t>ul</w:t>
+      </w:r>
+      <w:r>
+        <w:rPr>
+          <w:rFonts w:ascii="Avenir Book" w:hAnsi="Avenir Book"/>
+        </w:rPr>
+        <w:t>tar el estatus del inventario físico.</w:t>
+      </w:r>
+    </w:p>
+    <w:p>
+      <w:pPr>
+        <w:pStyle w:val="NormalWeb"/>
+        <w:numPr>
+          <w:ilvl w:val="2"/>
+          <w:numId w:val="32"/>
+        </w:numPr>
+        <w:jc w:val="both"/>
+        <w:rPr>
+          <w:rFonts w:ascii="Avenir Book" w:hAnsi="Avenir Book"/>
+        </w:rPr>
+      </w:pPr>
+      <w:r>
+        <w:rPr>
+          <w:rFonts w:ascii="Avenir Book" w:hAnsi="Avenir Book"/>
+        </w:rPr>
+        <w:t xml:space="preserve">Web </w:t>
+      </w:r>
+      <w:proofErr w:type="spellStart"/>
+      <w:r>
+        <w:rPr>
+          <w:rFonts w:ascii="Avenir Book" w:hAnsi="Avenir Book"/>
+        </w:rPr>
+        <w:t>service</w:t>
+      </w:r>
+      <w:proofErr w:type="spellEnd"/>
+      <w:r>
+        <w:rPr>
+          <w:rFonts w:ascii="Avenir Book" w:hAnsi="Avenir Book"/>
+        </w:rPr>
+        <w:t xml:space="preserve"> para ajustar el inventario</w:t>
+      </w:r>
+    </w:p>
+    <w:p>
+      <w:pPr>
+        <w:pStyle w:val="NormalWeb"/>
+        <w:numPr>
+          <w:ilvl w:val="3"/>
+          <w:numId w:val="32"/>
+        </w:numPr>
+        <w:jc w:val="both"/>
+        <w:rPr>
+          <w:rFonts w:ascii="Avenir Book" w:hAnsi="Avenir Book"/>
+        </w:rPr>
+      </w:pPr>
+      <w:proofErr w:type="spellStart"/>
+      <w:proofErr w:type="gramStart"/>
+      <w:r>
+        <w:rPr>
+          <w:rFonts w:ascii="Avenir Book" w:hAnsi="Avenir Book"/>
+        </w:rPr>
+        <w:t>Idubicacion</w:t>
+      </w:r>
+      <w:proofErr w:type="spellEnd"/>
+      <w:r>
+        <w:rPr>
+          <w:rFonts w:ascii="Avenir Book" w:hAnsi="Avenir Book"/>
+        </w:rPr>
+        <w:t xml:space="preserve"> ,</w:t>
+      </w:r>
+      <w:proofErr w:type="gramEnd"/>
+      <w:r>
+        <w:rPr>
+          <w:rFonts w:ascii="Avenir Book" w:hAnsi="Avenir Book"/>
+        </w:rPr>
+        <w:t xml:space="preserve"> </w:t>
+      </w:r>
+      <w:proofErr w:type="spellStart"/>
+      <w:r>
+        <w:rPr>
+          <w:rFonts w:ascii="Avenir Book" w:hAnsi="Avenir Book"/>
+        </w:rPr>
+        <w:t>idalamcen</w:t>
+      </w:r>
+      <w:proofErr w:type="spellEnd"/>
+      <w:r>
+        <w:rPr>
+          <w:rFonts w:ascii="Avenir Book" w:hAnsi="Avenir Book"/>
+        </w:rPr>
+        <w:t>, cantidad , cantidad a ajustar</w:t>
+      </w:r>
+    </w:p>
+    <w:p>
+      <w:pPr>
+        <w:pStyle w:val="NormalWeb"/>
+        <w:numPr>
+          <w:ilvl w:val="3"/>
+          <w:numId w:val="32"/>
+        </w:numPr>
+        <w:jc w:val="both"/>
+        <w:rPr>
+          <w:rFonts w:ascii="Avenir Book" w:hAnsi="Avenir Book"/>
+        </w:rPr>
+      </w:pPr>
+      <w:r>
+        <w:rPr>
+          <w:rFonts w:ascii="Avenir Book" w:hAnsi="Avenir Book"/>
+        </w:rPr>
+        <w:t xml:space="preserve">5 intentos y cortar el ciclo cuando dos </w:t>
+      </w:r>
+      <w:proofErr w:type="spellStart"/>
+      <w:r>
+        <w:rPr>
+          <w:rFonts w:ascii="Avenir Book" w:hAnsi="Avenir Book"/>
+        </w:rPr>
+        <w:t>catidades</w:t>
+      </w:r>
+      <w:proofErr w:type="spellEnd"/>
+      <w:r>
+        <w:rPr>
+          <w:rFonts w:ascii="Avenir Book" w:hAnsi="Avenir Book"/>
+        </w:rPr>
+        <w:t xml:space="preserve"> del array se repitan.</w:t>
+      </w:r>
+    </w:p>
+    <w:p>
+      <w:pPr>
+        <w:pStyle w:val="NormalWeb"/>
+        <w:numPr>
+          <w:ilvl w:val="3"/>
+          <w:numId w:val="32"/>
+        </w:numPr>
+        <w:jc w:val="both"/>
+        <w:rPr>
+          <w:rFonts w:ascii="Avenir Book" w:hAnsi="Avenir Book"/>
+        </w:rPr>
+      </w:pPr>
+      <w:r>
+        <w:rPr>
+          <w:rFonts w:ascii="Avenir Book" w:hAnsi="Avenir Book"/>
+        </w:rPr>
+        <w:t>Preguntar que pasa cuando en el inventario físico hay mas cantidad que la dice el sistema.</w:t>
+      </w:r>
+    </w:p>
+    <w:p>
+      <w:pPr>
+        <w:pStyle w:val="NormalWeb"/>
+        <w:numPr>
+          <w:ilvl w:val="2"/>
+          <w:numId w:val="32"/>
+        </w:numPr>
+        <w:jc w:val="both"/>
+        <w:rPr>
+          <w:rFonts w:ascii="Avenir Book" w:hAnsi="Avenir Book"/>
+        </w:rPr>
+      </w:pPr>
+      <w:r>
+        <w:rPr>
+          <w:rFonts w:ascii="Avenir Book" w:hAnsi="Avenir Book"/>
+        </w:rPr>
+        <w:t xml:space="preserve">Reporte de Merma por inventario </w:t>
+      </w:r>
+      <w:proofErr w:type="spellStart"/>
+      <w:r>
+        <w:rPr>
+          <w:rFonts w:ascii="Avenir Book" w:hAnsi="Avenir Book"/>
+        </w:rPr>
+        <w:t>fisico</w:t>
+      </w:r>
+      <w:proofErr w:type="spellEnd"/>
+      <w:r>
+        <w:rPr>
+          <w:rFonts w:ascii="Avenir Book" w:hAnsi="Avenir Book"/>
+        </w:rPr>
+        <w:t>.</w:t>
+      </w:r>
+    </w:p>
+    <w:p>
+      <w:pPr>
+        <w:pStyle w:val="NormalWeb"/>
+        <w:numPr>
+          <w:ilvl w:val="2"/>
+          <w:numId w:val="32"/>
+        </w:numPr>
+        <w:jc w:val="both"/>
+        <w:rPr>
+          <w:rFonts w:ascii="Avenir Book" w:hAnsi="Avenir Book"/>
+          <w:highlight w:val="yellow"/>
+        </w:rPr>
+      </w:pPr>
+      <w:r>
+        <w:rPr>
+          <w:rFonts w:ascii="Avenir Book" w:hAnsi="Avenir Book"/>
+          <w:highlight w:val="yellow"/>
+        </w:rPr>
+        <w:t xml:space="preserve">Filtro por </w:t>
+      </w:r>
+      <w:proofErr w:type="gramStart"/>
+      <w:r>
+        <w:rPr>
+          <w:rFonts w:ascii="Avenir Book" w:hAnsi="Avenir Book"/>
+          <w:highlight w:val="yellow"/>
+        </w:rPr>
+        <w:t>fechas ,</w:t>
+      </w:r>
+      <w:proofErr w:type="gramEnd"/>
+      <w:r>
+        <w:rPr>
+          <w:rFonts w:ascii="Avenir Book" w:hAnsi="Avenir Book"/>
+          <w:highlight w:val="yellow"/>
+        </w:rPr>
+        <w:t xml:space="preserve"> línea producto y productos </w:t>
+      </w:r>
+    </w:p>
+    <w:p>
+      <w:pPr>
+        <w:pStyle w:val="NormalWeb"/>
+        <w:numPr>
+          <w:ilvl w:val="2"/>
+          <w:numId w:val="32"/>
+        </w:numPr>
+        <w:jc w:val="both"/>
+        <w:rPr>
+          <w:rFonts w:ascii="Avenir Book" w:hAnsi="Avenir Book"/>
+        </w:rPr>
+      </w:pPr>
+      <w:r>
+        <w:rPr>
+          <w:rFonts w:ascii="Avenir Book" w:hAnsi="Avenir Book"/>
+        </w:rPr>
+        <w:t xml:space="preserve">Consultar cuantos inventarios físicos </w:t>
+      </w:r>
+      <w:r>
+        <w:rPr>
+          <w:rFonts w:ascii="Avenir Book" w:hAnsi="Avenir Book"/>
+        </w:rPr>
+        <w:t xml:space="preserve">durante el año se </w:t>
+      </w:r>
+      <w:proofErr w:type="spellStart"/>
+      <w:r>
+        <w:rPr>
+          <w:rFonts w:ascii="Avenir Book" w:hAnsi="Avenir Book"/>
+        </w:rPr>
+        <w:t>an</w:t>
+      </w:r>
+      <w:proofErr w:type="spellEnd"/>
+      <w:r>
+        <w:rPr>
+          <w:rFonts w:ascii="Avenir Book" w:hAnsi="Avenir Book"/>
+        </w:rPr>
+        <w:t xml:space="preserve"> hecho </w:t>
+      </w:r>
+    </w:p>
+    <w:p>
+      <w:pPr>
+        <w:pStyle w:val="NormalWeb"/>
+        <w:numPr>
+          <w:ilvl w:val="2"/>
+          <w:numId w:val="32"/>
+        </w:numPr>
+        <w:jc w:val="both"/>
+        <w:rPr>
+          <w:rFonts w:ascii="Avenir Book" w:hAnsi="Avenir Book"/>
+        </w:rPr>
+      </w:pPr>
+      <w:r>
+        <w:rPr>
+          <w:rFonts w:ascii="Avenir Book" w:hAnsi="Avenir Book"/>
+        </w:rPr>
+        <w:t xml:space="preserve">Vista para ver solo </w:t>
+      </w:r>
+      <w:proofErr w:type="gramStart"/>
+      <w:r>
+        <w:rPr>
+          <w:rFonts w:ascii="Avenir Book" w:hAnsi="Avenir Book"/>
+        </w:rPr>
+        <w:t>los historial</w:t>
+      </w:r>
+      <w:proofErr w:type="gramEnd"/>
+      <w:r>
+        <w:rPr>
+          <w:rFonts w:ascii="Avenir Book" w:hAnsi="Avenir Book"/>
+        </w:rPr>
+        <w:t xml:space="preserve"> que se han hecho</w:t>
+      </w:r>
+    </w:p>
+    <w:p>
+      <w:pPr>
+        <w:pStyle w:val="NormalWeb"/>
+        <w:numPr>
+          <w:ilvl w:val="2"/>
+          <w:numId w:val="32"/>
+        </w:numPr>
+        <w:jc w:val="both"/>
+        <w:rPr>
+          <w:rFonts w:ascii="Avenir Book" w:hAnsi="Avenir Book"/>
+        </w:rPr>
+      </w:pPr>
+      <w:r>
+        <w:rPr>
+          <w:rFonts w:ascii="Avenir Book" w:hAnsi="Avenir Book"/>
+        </w:rPr>
+        <w:t xml:space="preserve">Vista para el reporte de </w:t>
+      </w:r>
+      <w:proofErr w:type="spellStart"/>
+      <w:r>
+        <w:rPr>
+          <w:rFonts w:ascii="Avenir Book" w:hAnsi="Avenir Book"/>
+        </w:rPr>
+        <w:t>marma</w:t>
+      </w:r>
+      <w:proofErr w:type="spellEnd"/>
+    </w:p>
+    <w:p>
+      <w:pPr>
+        <w:pStyle w:val="NormalWeb"/>
+        <w:numPr>
+          <w:ilvl w:val="3"/>
+          <w:numId w:val="32"/>
+        </w:numPr>
+        <w:jc w:val="both"/>
+        <w:rPr>
+          <w:rFonts w:ascii="Avenir Book" w:hAnsi="Avenir Book"/>
+        </w:rPr>
+      </w:pPr>
+      <w:r>
+        <w:rPr>
+          <w:rFonts w:ascii="Avenir Book" w:hAnsi="Avenir Book"/>
+        </w:rPr>
+        <w:t xml:space="preserve">Por </w:t>
+      </w:r>
+      <w:proofErr w:type="spellStart"/>
+      <w:proofErr w:type="gramStart"/>
+      <w:r>
+        <w:rPr>
+          <w:rFonts w:ascii="Avenir Book" w:hAnsi="Avenir Book"/>
+        </w:rPr>
+        <w:t>prodcto</w:t>
+      </w:r>
+      <w:proofErr w:type="spellEnd"/>
+      <w:r>
+        <w:rPr>
+          <w:rFonts w:ascii="Avenir Book" w:hAnsi="Avenir Book"/>
+        </w:rPr>
+        <w:t xml:space="preserve"> ,</w:t>
+      </w:r>
+      <w:proofErr w:type="gramEnd"/>
+      <w:r>
+        <w:rPr>
+          <w:rFonts w:ascii="Avenir Book" w:hAnsi="Avenir Book"/>
+        </w:rPr>
+        <w:t xml:space="preserve"> por nombre de </w:t>
+      </w:r>
+      <w:proofErr w:type="spellStart"/>
+      <w:r>
+        <w:rPr>
+          <w:rFonts w:ascii="Avenir Book" w:hAnsi="Avenir Book"/>
+        </w:rPr>
+        <w:t>inve</w:t>
+      </w:r>
+      <w:proofErr w:type="spellEnd"/>
+      <w:r>
+        <w:rPr>
+          <w:rFonts w:ascii="Avenir Book" w:hAnsi="Avenir Book"/>
+        </w:rPr>
+        <w:t xml:space="preserve"> y rango de fechas.</w:t>
+      </w:r>
+    </w:p>
+    <w:p>
+      <w:pPr>
+        <w:pStyle w:val="NormalWeb"/>
+        <w:numPr>
           <w:ilvl w:val="1"/>
           <w:numId w:val="32"/>
         </w:numPr>
@@ -438,21 +1104,60 @@
         <w:jc w:val="both"/>
         <w:rPr>
           <w:rFonts w:ascii="Avenir Book" w:hAnsi="Avenir Book"/>
-        </w:rPr>
-      </w:pPr>
+          <w:color w:val="000000" w:themeColor="text1"/>
+        </w:rPr>
+      </w:pPr>
+      <w:r>
+        <w:rPr>
+          <w:rFonts w:ascii="Avenir Book" w:hAnsi="Avenir Book"/>
+          <w:color w:val="000000" w:themeColor="text1"/>
+        </w:rPr>
+        <w:lastRenderedPageBreak/>
+        <w:t>Darles un ticket del restante del diner</w:t>
+      </w:r>
+      <w:r>
+        <w:rPr>
+          <w:rFonts w:ascii="Avenir Book" w:hAnsi="Avenir Book"/>
+          <w:color w:val="000000" w:themeColor="text1"/>
+        </w:rPr>
+        <w:t>0,</w:t>
+      </w:r>
+      <w:r>
+        <w:rPr>
+          <w:rFonts w:ascii="Avenir Book" w:hAnsi="Avenir Book"/>
+          <w:color w:val="000000" w:themeColor="text1"/>
+        </w:rPr>
+        <w:t xml:space="preserve"> En caso de que sobre.</w:t>
+      </w:r>
+      <w:r>
+        <w:rPr>
+          <w:rFonts w:ascii="Avenir Book" w:hAnsi="Avenir Book"/>
+          <w:color w:val="000000" w:themeColor="text1"/>
+        </w:rPr>
+        <w:t xml:space="preserve"> El ticket no tiene validez y el costo total de la compra</w:t>
+      </w:r>
+      <w:r>
+        <w:rPr>
+          <w:rFonts w:ascii="Avenir Book" w:hAnsi="Avenir Book"/>
+          <w:color w:val="000000" w:themeColor="text1"/>
+        </w:rPr>
+        <w:t xml:space="preserve"> se queda </w:t>
+      </w:r>
       <w:proofErr w:type="gramStart"/>
       <w:r>
         <w:rPr>
           <w:rFonts w:ascii="Avenir Book" w:hAnsi="Avenir Book"/>
-        </w:rPr>
-        <w:t>Darles un ticket del restante del dinero (dinero electrónico)?</w:t>
+          <w:color w:val="000000" w:themeColor="text1"/>
+        </w:rPr>
+        <w:t>igual?(</w:t>
       </w:r>
       <w:proofErr w:type="gramEnd"/>
       <w:r>
         <w:rPr>
           <w:rFonts w:ascii="Avenir Book" w:hAnsi="Avenir Book"/>
-        </w:rPr>
-        <w:t xml:space="preserve"> En caso de que sobre.</w:t>
+          <w:color w:val="000000" w:themeColor="text1"/>
+        </w:rPr>
+        <w:t>)</w:t>
       </w:r>
     </w:p>
     <w:p>
@@ -465,6 +1170,7 @@
         <w:jc w:val="both"/>
         <w:rPr>
           <w:rFonts w:ascii="Avenir Book" w:hAnsi="Avenir Book"/>
+          <w:highlight w:val="yellow"/>
         </w:rPr>
       </w:pPr>
       <w:r>
@@ -485,7 +1191,20 @@
         <w:rPr>
           <w:rFonts w:ascii="Avenir Book" w:hAnsi="Avenir Book"/>
         </w:rPr>
-        <w:t xml:space="preserve"> que cobrar el restante o que hacemos ¿</w:t>
+        <w:t xml:space="preserve"> que cobrar el restante o que hacemos </w:t>
+      </w:r>
+      <w:r>
+        <w:rPr>
+          <w:rFonts w:ascii="Avenir Book" w:hAnsi="Avenir Book"/>
+        </w:rPr>
+        <w:t>R=</w:t>
+      </w:r>
+      <w:r>
+        <w:rPr>
+          <w:rFonts w:ascii="Avenir Book" w:hAnsi="Avenir Book"/>
+          <w:highlight w:val="yellow"/>
+        </w:rPr>
+        <w:t>se queda igual no se checa de nuevo el rango precios.</w:t>
       </w:r>
     </w:p>
     <w:p>
@@ -664,6 +1383,38 @@
         </w:rPr>
         <w:t xml:space="preserve"> de precios)</w:t>
       </w:r>
+      <w:r>
+        <w:rPr>
+          <w:rFonts w:ascii="Avenir Book" w:hAnsi="Avenir Book"/>
+        </w:rPr>
+        <w:t>.-</w:t>
+      </w:r>
+      <w:r>
+        <w:rPr>
+          <w:rFonts w:ascii="Avenir Book" w:hAnsi="Avenir Book"/>
+          <w:b/>
+          <w:bCs/>
+        </w:rPr>
+        <w:t xml:space="preserve">R= 5 * por el precio que se </w:t>
+      </w:r>
+      <w:proofErr w:type="spellStart"/>
+      <w:r>
+        <w:rPr>
+          <w:rFonts w:ascii="Avenir Book" w:hAnsi="Avenir Book"/>
+          <w:b/>
+          <w:bCs/>
+        </w:rPr>
+        <w:t>otorgo</w:t>
+      </w:r>
+      <w:proofErr w:type="spellEnd"/>
+      <w:r>
+        <w:rPr>
+          <w:rFonts w:ascii="Avenir Book" w:hAnsi="Avenir Book"/>
+          <w:b/>
+          <w:bCs/>
+        </w:rPr>
+        <w:t xml:space="preserve"> en la venta.</w:t>
+      </w:r>
     </w:p>
     <w:p>
       <w:pPr>
@@ -695,7 +1446,29 @@
         <w:rPr>
           <w:rFonts w:ascii="Avenir Book" w:hAnsi="Avenir Book"/>
         </w:rPr>
-        <w:t xml:space="preserve"> individual.</w:t>
+        <w:t xml:space="preserve"> </w:t>
+      </w:r>
+      <w:proofErr w:type="gramStart"/>
+      <w:r>
+        <w:rPr>
+          <w:rFonts w:ascii="Avenir Book" w:hAnsi="Avenir Book"/>
+        </w:rPr>
+        <w:t>individual.</w:t>
+      </w:r>
+      <w:r>
+        <w:rPr>
+          <w:rFonts w:ascii="Avenir Book" w:hAnsi="Avenir Book"/>
+        </w:rPr>
+        <w:t>-</w:t>
+      </w:r>
+      <w:proofErr w:type="gramEnd"/>
+      <w:r>
+        <w:rPr>
+          <w:rFonts w:ascii="Avenir Book" w:hAnsi="Avenir Book"/>
+          <w:b/>
+          <w:bCs/>
+        </w:rPr>
+        <w:t>R=quedan al precio original de la compra</w:t>
       </w:r>
     </w:p>
     <w:p>
@@ -740,8 +1513,40 @@
         <w:rPr>
           <w:rFonts w:ascii="Avenir Book" w:hAnsi="Avenir Book"/>
         </w:rPr>
-        <w:t xml:space="preserve"> cambien de precio.</w:t>
-      </w:r>
+        <w:t xml:space="preserve"> cambien de </w:t>
+      </w:r>
+      <w:proofErr w:type="gramStart"/>
+      <w:r>
+        <w:rPr>
+          <w:rFonts w:ascii="Avenir Book" w:hAnsi="Avenir Book"/>
+        </w:rPr>
+        <w:t>precio.</w:t>
+      </w:r>
+      <w:r>
+        <w:rPr>
+          <w:rFonts w:ascii="Avenir Book" w:hAnsi="Avenir Book"/>
+        </w:rPr>
+        <w:t>-</w:t>
+      </w:r>
+      <w:proofErr w:type="gramEnd"/>
+      <w:r>
+        <w:rPr>
+          <w:rFonts w:ascii="Avenir Book" w:hAnsi="Avenir Book"/>
+          <w:b/>
+          <w:bCs/>
+        </w:rPr>
+        <w:t xml:space="preserve">R=los productos no cambian de </w:t>
+      </w:r>
+      <w:proofErr w:type="spellStart"/>
+      <w:r>
+        <w:rPr>
+          <w:rFonts w:ascii="Avenir Book" w:hAnsi="Avenir Book"/>
+          <w:b/>
+          <w:bCs/>
+        </w:rPr>
+        <w:t>precions</w:t>
+      </w:r>
+      <w:proofErr w:type="spellEnd"/>
     </w:p>
     <w:p>
       <w:pPr>
@@ -773,19 +1578,76 @@
         <w:rPr>
           <w:rFonts w:ascii="Avenir Book" w:hAnsi="Avenir Book"/>
         </w:rPr>
-        <w:t xml:space="preserve"> productos, es </w:t>
-      </w:r>
-      <w:r>
-        <w:rPr>
-          <w:rFonts w:ascii="Avenir Book" w:hAnsi="Avenir Book"/>
+        <w:t xml:space="preserve"> </w:t>
+      </w:r>
+      <w:proofErr w:type="spellStart"/>
+      <w:r>
+        <w:rPr>
+          <w:rFonts w:ascii="Avenir Book" w:hAnsi="Avenir Book"/>
+        </w:rPr>
+        <w:t>productos</w:t>
+      </w:r>
+      <w:r>
+        <w:rPr>
+          <w:rFonts w:ascii="Avenir Book" w:hAnsi="Avenir Book"/>
+        </w:rPr>
+        <w:t>R</w:t>
+      </w:r>
+      <w:proofErr w:type="spellEnd"/>
+      <w:r>
+        <w:rPr>
+          <w:rFonts w:ascii="Avenir Book" w:hAnsi="Avenir Book"/>
+          <w:b/>
+          <w:bCs/>
+        </w:rPr>
+        <w:t xml:space="preserve">= </w:t>
+      </w:r>
+      <w:proofErr w:type="spellStart"/>
+      <w:r>
+        <w:rPr>
+          <w:rFonts w:ascii="Avenir Book" w:hAnsi="Avenir Book"/>
+          <w:b/>
+          <w:bCs/>
+        </w:rPr>
+        <w:t>solomanete</w:t>
+      </w:r>
+      <w:proofErr w:type="spellEnd"/>
+      <w:r>
+        <w:rPr>
+          <w:rFonts w:ascii="Avenir Book" w:hAnsi="Avenir Book"/>
+          <w:b/>
+          <w:bCs/>
+        </w:rPr>
+        <w:t xml:space="preserve"> quitar</w:t>
+      </w:r>
+      <w:r>
+        <w:rPr>
+          <w:rFonts w:ascii="Avenir Book" w:hAnsi="Avenir Book"/>
+          <w:b/>
+          <w:bCs/>
+        </w:rPr>
+        <w:t xml:space="preserve"> </w:t>
+      </w:r>
+      <w:r>
+        <w:rPr>
+          <w:rFonts w:ascii="Avenir Book" w:hAnsi="Avenir Book"/>
+          <w:highlight w:val="yellow"/>
+        </w:rPr>
+        <w:t xml:space="preserve">es </w:t>
+      </w:r>
+      <w:r>
+        <w:rPr>
+          <w:rFonts w:ascii="Avenir Book" w:hAnsi="Avenir Book"/>
+          <w:highlight w:val="yellow"/>
         </w:rPr>
         <w:t>una observación</w:t>
       </w:r>
       <w:r>
         <w:rPr>
           <w:rFonts w:ascii="Avenir Book" w:hAnsi="Avenir Book"/>
-        </w:rPr>
-        <w:t xml:space="preserve"> por producto que quito o en general</w:t>
+          <w:highlight w:val="yellow"/>
+        </w:rPr>
+        <w:t xml:space="preserve"> por producto o en general</w:t>
       </w:r>
       <w:r>
         <w:rPr>
@@ -806,28 +1668,74 @@
           <w:rFonts w:ascii="Avenir Book" w:hAnsi="Avenir Book"/>
         </w:rPr>
       </w:pPr>
+      <w:r>
+        <w:rPr>
+          <w:rFonts w:ascii="Avenir Book" w:hAnsi="Avenir Book"/>
+        </w:rPr>
+        <w:t>Que pasa con el ticket se reimprime a como quedo</w:t>
+      </w:r>
+      <w:r>
+        <w:rPr>
+          <w:rFonts w:ascii="Avenir Book" w:hAnsi="Avenir Book"/>
+        </w:rPr>
+        <w:t xml:space="preserve"> R</w:t>
+      </w:r>
       <w:proofErr w:type="gramStart"/>
       <w:r>
         <w:rPr>
           <w:rFonts w:ascii="Avenir Book" w:hAnsi="Avenir Book"/>
         </w:rPr>
-        <w:t xml:space="preserve">Que pasa con el ticket se reimprime a </w:t>
-      </w:r>
-      <w:proofErr w:type="spellStart"/>
-      <w:r>
-        <w:rPr>
-          <w:rFonts w:ascii="Avenir Book" w:hAnsi="Avenir Book"/>
-        </w:rPr>
-        <w:t>como</w:t>
-      </w:r>
-      <w:proofErr w:type="spellEnd"/>
-      <w:r>
-        <w:rPr>
-          <w:rFonts w:ascii="Avenir Book" w:hAnsi="Avenir Book"/>
-        </w:rPr>
-        <w:t xml:space="preserve"> quedo?</w:t>
+        <w:t xml:space="preserve">=  </w:t>
+      </w:r>
+      <w:r>
+        <w:rPr>
+          <w:rFonts w:ascii="Avenir Book" w:hAnsi="Avenir Book"/>
+        </w:rPr>
+        <w:t>.</w:t>
       </w:r>
       <w:proofErr w:type="gramEnd"/>
+      <w:r>
+        <w:rPr>
+          <w:rFonts w:ascii="Avenir Book" w:hAnsi="Avenir Book"/>
+          <w:highlight w:val="yellow"/>
+        </w:rPr>
+        <w:t xml:space="preserve">se </w:t>
+      </w:r>
+      <w:r>
+        <w:rPr>
+          <w:rFonts w:ascii="Avenir Book" w:hAnsi="Avenir Book"/>
+          <w:highlight w:val="yellow"/>
+        </w:rPr>
+        <w:t>reimprime el ticket</w:t>
+      </w:r>
+      <w:r>
+        <w:rPr>
+          <w:rFonts w:ascii="Avenir Book" w:hAnsi="Avenir Book"/>
+          <w:highlight w:val="yellow"/>
+        </w:rPr>
+        <w:t>?</w:t>
+      </w:r>
+    </w:p>
+    <w:p>
+      <w:pPr>
+        <w:pStyle w:val="NormalWeb"/>
+        <w:numPr>
+          <w:ilvl w:val="4"/>
+          <w:numId w:val="33"/>
+        </w:numPr>
+        <w:jc w:val="both"/>
+        <w:rPr>
+          <w:rFonts w:ascii="Avenir Book" w:hAnsi="Avenir Book"/>
+          <w:highlight w:val="yellow"/>
+        </w:rPr>
+      </w:pPr>
+      <w:r>
+        <w:rPr>
+          <w:rFonts w:ascii="Avenir Book" w:hAnsi="Avenir Book"/>
+          <w:highlight w:val="yellow"/>
+        </w:rPr>
+        <w:t>Cuantas veces se puedo aplicar sobre un ticket solo una o las veces por producto</w:t>
+      </w:r>
     </w:p>
     <w:p>
       <w:pPr>
@@ -956,7 +1864,6 @@
         <w:rPr>
           <w:rFonts w:ascii="Avenir Book" w:hAnsi="Avenir Book"/>
         </w:rPr>
-        <w:lastRenderedPageBreak/>
         <w:t xml:space="preserve">Caso de </w:t>
       </w:r>
       <w:proofErr w:type="gramStart"/>
@@ -1031,12 +1938,14 @@
         <w:jc w:val="both"/>
         <w:rPr>
           <w:rFonts w:ascii="Avenir Book" w:hAnsi="Avenir Book"/>
+          <w:highlight w:val="yellow"/>
         </w:rPr>
       </w:pPr>
       <w:proofErr w:type="gramStart"/>
       <w:r>
         <w:rPr>
           <w:rFonts w:ascii="Avenir Book" w:hAnsi="Avenir Book"/>
+          <w:highlight w:val="yellow"/>
         </w:rPr>
         <w:t>Cuando agregamos productos a la venta es necesario identificarla?</w:t>
       </w:r>
@@ -1052,12 +1961,14 @@
         <w:jc w:val="both"/>
         <w:rPr>
           <w:rFonts w:ascii="Avenir Book" w:hAnsi="Avenir Book"/>
+          <w:highlight w:val="yellow"/>
         </w:rPr>
       </w:pPr>
       <w:proofErr w:type="gramStart"/>
       <w:r>
         <w:rPr>
           <w:rFonts w:ascii="Avenir Book" w:hAnsi="Avenir Book"/>
+          <w:highlight w:val="yellow"/>
         </w:rPr>
         <w:t xml:space="preserve">Cuanto tiempo es </w:t>
       </w:r>
@@ -1065,6 +1976,7 @@
       <w:r>
         <w:rPr>
           <w:rFonts w:ascii="Avenir Book" w:hAnsi="Avenir Book"/>
+          <w:highlight w:val="yellow"/>
         </w:rPr>
         <w:t>valido</w:t>
       </w:r>
@@ -1072,6 +1984,7 @@
       <w:r>
         <w:rPr>
           <w:rFonts w:ascii="Avenir Book" w:hAnsi="Avenir Book"/>
+          <w:highlight w:val="yellow"/>
         </w:rPr>
         <w:t xml:space="preserve"> el ticket?</w:t>
       </w:r>
@@ -1087,11 +2000,13 @@
         <w:jc w:val="both"/>
         <w:rPr>
           <w:rFonts w:ascii="Avenir Book" w:hAnsi="Avenir Book"/>
-        </w:rPr>
-      </w:pPr>
-      <w:r>
-        <w:rPr>
-          <w:rFonts w:ascii="Avenir Book" w:hAnsi="Avenir Book"/>
+          <w:highlight w:val="yellow"/>
+        </w:rPr>
+      </w:pPr>
+      <w:r>
+        <w:rPr>
+          <w:rFonts w:ascii="Avenir Book" w:hAnsi="Avenir Book"/>
+          <w:highlight w:val="yellow"/>
         </w:rPr>
         <w:t xml:space="preserve">Que pasa con el </w:t>
       </w:r>
@@ -1099,6 +2014,7 @@
       <w:r>
         <w:rPr>
           <w:rFonts w:ascii="Avenir Book" w:hAnsi="Avenir Book"/>
+          <w:highlight w:val="yellow"/>
         </w:rPr>
         <w:t>ticket  se</w:t>
       </w:r>
@@ -1106,6 +2022,7 @@
       <w:r>
         <w:rPr>
           <w:rFonts w:ascii="Avenir Book" w:hAnsi="Avenir Book"/>
+          <w:highlight w:val="yellow"/>
         </w:rPr>
         <w:t xml:space="preserve"> imprime todo o solo el complemento?</w:t>
       </w:r>
@@ -1120,12 +2037,14 @@
         <w:jc w:val="both"/>
         <w:rPr>
           <w:rFonts w:ascii="Avenir Book" w:hAnsi="Avenir Book"/>
+          <w:highlight w:val="yellow"/>
         </w:rPr>
       </w:pPr>
       <w:proofErr w:type="gramStart"/>
       <w:r>
         <w:rPr>
           <w:rFonts w:ascii="Avenir Book" w:hAnsi="Avenir Book"/>
+          <w:highlight w:val="yellow"/>
         </w:rPr>
         <w:t>Solamente se puede agregar al ticket cuando la venta es por mayoreo?</w:t>
       </w:r>
@@ -1161,7 +2080,31 @@
         <w:rPr>
           <w:rFonts w:ascii="Avenir Book" w:hAnsi="Avenir Book"/>
         </w:rPr>
-        <w:t xml:space="preserve"> precio de venta baja bastante al punto que debemos de regresar dinero?</w:t>
+        <w:t xml:space="preserve"> precio de venta baja bastante al punto que debemos de regresar </w:t>
+      </w:r>
+      <w:proofErr w:type="spellStart"/>
+      <w:r>
+        <w:rPr>
+          <w:rFonts w:ascii="Avenir Book" w:hAnsi="Avenir Book"/>
+        </w:rPr>
+        <w:t>dinero?</w:t>
+      </w:r>
+      <w:r>
+        <w:rPr>
+          <w:rFonts w:ascii="Avenir Book" w:hAnsi="Avenir Book"/>
+          <w:b/>
+          <w:bCs/>
+        </w:rPr>
+        <w:t>R</w:t>
+      </w:r>
+      <w:proofErr w:type="spellEnd"/>
+      <w:r>
+        <w:rPr>
+          <w:rFonts w:ascii="Avenir Book" w:hAnsi="Avenir Book"/>
+          <w:b/>
+          <w:bCs/>
+        </w:rPr>
+        <w:t>=este nunca sucede</w:t>
       </w:r>
     </w:p>
     <w:p>
@@ -1310,7 +2253,19 @@
         <w:rPr>
           <w:rFonts w:ascii="Avenir Book" w:hAnsi="Avenir Book"/>
         </w:rPr>
-        <w:t xml:space="preserve"> (3 intentos).</w:t>
+        <w:t xml:space="preserve"> (</w:t>
+      </w:r>
+      <w:r>
+        <w:rPr>
+          <w:rFonts w:ascii="Avenir Book" w:hAnsi="Avenir Book"/>
+        </w:rPr>
+        <w:t>5</w:t>
+      </w:r>
+      <w:r>
+        <w:rPr>
+          <w:rFonts w:ascii="Avenir Book" w:hAnsi="Avenir Book"/>
+        </w:rPr>
+        <w:t xml:space="preserve"> intentos).</w:t>
       </w:r>
     </w:p>
     <w:p>
@@ -3609,7 +4564,7 @@
         <w:ind w:left="4128" w:hanging="180"/>
       </w:pPr>
     </w:lvl>
-    <w:lvl w:ilvl="3" w:tplc="0409000F" w:tentative="1">
+    <w:lvl w:ilvl="3" w:tplc="0409000F">
       <w:start w:val="1"/>
       <w:numFmt w:val="decimal"/>
       <w:lvlText w:val="%4."/>
@@ -5571,6 +6526,7 @@
     <w:lsdException w:name="HTML Sample" w:semiHidden="1" w:unhideWhenUsed="1"/>
     <w:lsdException w:name="HTML Typewriter" w:semiHidden="1" w:unhideWhenUsed="1"/>
     <w:lsdException w:name="HTML Variable" w:semiHidden="1" w:unhideWhenUsed="1"/>
+    <w:lsdException w:name="Normal Table" w:semiHidden="1" w:unhideWhenUsed="1"/>
     <w:lsdException w:name="annotation subject" w:semiHidden="1" w:unhideWhenUsed="1"/>
     <w:lsdException w:name="No List" w:semiHidden="1" w:unhideWhenUsed="1"/>
     <w:lsdException w:name="Outline List 1" w:semiHidden="1" w:unhideWhenUsed="1"/>
@@ -5617,8 +6573,10 @@
     <w:lsdException w:name="Table Subtle 2" w:semiHidden="1" w:unhideWhenUsed="1"/>
     <w:lsdException w:name="Table Web 1" w:semiHidden="1" w:unhideWhenUsed="1"/>
     <w:lsdException w:name="Table Web 2" w:semiHidden="1" w:unhideWhenUsed="1"/>
+    <w:lsdException w:name="Table Web 3" w:semiHidden="1" w:unhideWhenUsed="1"/>
     <w:lsdException w:name="Balloon Text" w:semiHidden="1" w:unhideWhenUsed="1"/>
     <w:lsdException w:name="Table Grid" w:uiPriority="59"/>
+    <w:lsdException w:name="Table Theme" w:semiHidden="1" w:unhideWhenUsed="1"/>
     <w:lsdException w:name="Placeholder Text" w:semiHidden="1"/>
     <w:lsdException w:name="No Spacing" w:uiPriority="1" w:qFormat="1"/>
     <w:lsdException w:name="Light Shading" w:uiPriority="60"/>

</xml_diff>

<commit_message>
se hace commit derivado del merge
</commit_message>
<xml_diff>
--- a/Analisis/Cotización 203-B- Complemento.docx
+++ b/Analisis/Cotización 203-B- Complemento.docx
@@ -202,7 +202,7 @@
       <w:pPr>
         <w:pStyle w:val="NormalWeb"/>
         <w:numPr>
-          <w:ilvl w:val="1"/>
+          <w:ilvl w:val="2"/>
           <w:numId w:val="32"/>
         </w:numPr>
         <w:jc w:val="both"/>
@@ -214,7 +214,39 @@
         <w:rPr>
           <w:rFonts w:ascii="Avenir Book" w:hAnsi="Avenir Book"/>
         </w:rPr>
-        <w:t>Consultar el indicador de porcentaje atendido por proveedor.</w:t>
+        <w:t>Regresar</w:t>
+      </w:r>
+      <w:r>
+        <w:rPr>
+          <w:rFonts w:ascii="Avenir Book" w:hAnsi="Avenir Book"/>
+        </w:rPr>
+        <w:t xml:space="preserve"> </w:t>
+      </w:r>
+      <w:r>
+        <w:rPr>
+          <w:rFonts w:ascii="Avenir Book" w:hAnsi="Avenir Book"/>
+        </w:rPr>
+        <w:t>producto</w:t>
+      </w:r>
+      <w:r>
+        <w:rPr>
+          <w:rFonts w:ascii="Avenir Book" w:hAnsi="Avenir Book"/>
+        </w:rPr>
+        <w:t xml:space="preserve"> no atendidos de las compras </w:t>
+      </w:r>
+      <w:proofErr w:type="gramStart"/>
+      <w:r>
+        <w:rPr>
+          <w:rFonts w:ascii="Avenir Book" w:hAnsi="Avenir Book"/>
+        </w:rPr>
+        <w:t>realizadas(</w:t>
+      </w:r>
+      <w:proofErr w:type="gramEnd"/>
+      <w:r>
+        <w:rPr>
+          <w:rFonts w:ascii="Avenir Book" w:hAnsi="Avenir Book"/>
+        </w:rPr>
+        <w:t>ahora los productos de las compras tiene estatus)</w:t>
       </w:r>
     </w:p>
     <w:p>
@@ -233,8 +265,200 @@
         <w:rPr>
           <w:rFonts w:ascii="Avenir Book" w:hAnsi="Avenir Book"/>
         </w:rPr>
+        <w:t>Cuando la cantidad que pediste es igual a la que te trajeron confirmas venta correcta</w:t>
+      </w:r>
+    </w:p>
+    <w:p>
+      <w:pPr>
+        <w:pStyle w:val="NormalWeb"/>
+        <w:numPr>
+          <w:ilvl w:val="2"/>
+          <w:numId w:val="32"/>
+        </w:numPr>
+        <w:jc w:val="both"/>
+        <w:rPr>
+          <w:rFonts w:ascii="Avenir Book" w:hAnsi="Avenir Book"/>
+        </w:rPr>
+      </w:pPr>
+      <w:r>
+        <w:rPr>
+          <w:rFonts w:ascii="Avenir Book" w:hAnsi="Avenir Book"/>
+        </w:rPr>
+        <w:t xml:space="preserve">Cuando llega de </w:t>
+      </w:r>
+      <w:proofErr w:type="gramStart"/>
+      <w:r>
+        <w:rPr>
+          <w:rFonts w:ascii="Avenir Book" w:hAnsi="Avenir Book"/>
+        </w:rPr>
+        <w:t>menos ,</w:t>
+      </w:r>
+      <w:proofErr w:type="gramEnd"/>
+      <w:r>
+        <w:rPr>
+          <w:rFonts w:ascii="Avenir Book" w:hAnsi="Avenir Book"/>
+        </w:rPr>
+        <w:t xml:space="preserve"> se </w:t>
+      </w:r>
+      <w:proofErr w:type="spellStart"/>
+      <w:r>
+        <w:rPr>
+          <w:rFonts w:ascii="Avenir Book" w:hAnsi="Avenir Book"/>
+        </w:rPr>
+        <w:t>ajustca</w:t>
+      </w:r>
+      <w:proofErr w:type="spellEnd"/>
+      <w:r>
+        <w:rPr>
+          <w:rFonts w:ascii="Avenir Book" w:hAnsi="Avenir Book"/>
+        </w:rPr>
+        <w:t xml:space="preserve"> a la cantidad que llego pero </w:t>
+      </w:r>
+      <w:proofErr w:type="spellStart"/>
+      <w:r>
+        <w:rPr>
+          <w:rFonts w:ascii="Avenir Book" w:hAnsi="Avenir Book"/>
+        </w:rPr>
+        <w:t>devemos</w:t>
+      </w:r>
+      <w:proofErr w:type="spellEnd"/>
+      <w:r>
+        <w:rPr>
+          <w:rFonts w:ascii="Avenir Book" w:hAnsi="Avenir Book"/>
+        </w:rPr>
+        <w:t xml:space="preserve"> identificar cuanto nos mandaron y cuanto solicite y capturar una </w:t>
+      </w:r>
+      <w:proofErr w:type="spellStart"/>
+      <w:r>
+        <w:rPr>
+          <w:rFonts w:ascii="Avenir Book" w:hAnsi="Avenir Book"/>
+        </w:rPr>
+        <w:t>observacion</w:t>
+      </w:r>
+      <w:proofErr w:type="spellEnd"/>
+      <w:r>
+        <w:rPr>
+          <w:rFonts w:ascii="Avenir Book" w:hAnsi="Avenir Book"/>
+        </w:rPr>
+        <w:t>,</w:t>
+      </w:r>
+    </w:p>
+    <w:p>
+      <w:pPr>
+        <w:pStyle w:val="NormalWeb"/>
+        <w:numPr>
+          <w:ilvl w:val="2"/>
+          <w:numId w:val="32"/>
+        </w:numPr>
+        <w:jc w:val="both"/>
+        <w:rPr>
+          <w:rFonts w:ascii="Avenir Book" w:hAnsi="Avenir Book"/>
+        </w:rPr>
+      </w:pPr>
+      <w:r>
+        <w:rPr>
+          <w:rFonts w:ascii="Avenir Book" w:hAnsi="Avenir Book"/>
+        </w:rPr>
+        <w:t xml:space="preserve">Cuando llega de </w:t>
+      </w:r>
+      <w:proofErr w:type="spellStart"/>
+      <w:r>
+        <w:rPr>
+          <w:rFonts w:ascii="Avenir Book" w:hAnsi="Avenir Book"/>
+        </w:rPr>
+        <w:t>mas</w:t>
+      </w:r>
+      <w:proofErr w:type="spellEnd"/>
+      <w:r>
+        <w:rPr>
+          <w:rFonts w:ascii="Avenir Book" w:hAnsi="Avenir Book"/>
+        </w:rPr>
+        <w:t xml:space="preserve"> lo mismo que el de arriba.</w:t>
+      </w:r>
+    </w:p>
+    <w:p>
+      <w:pPr>
+        <w:pStyle w:val="NormalWeb"/>
+        <w:numPr>
+          <w:ilvl w:val="2"/>
+          <w:numId w:val="32"/>
+        </w:numPr>
+        <w:jc w:val="both"/>
+        <w:rPr>
+          <w:rFonts w:ascii="Avenir Book" w:hAnsi="Avenir Book"/>
+        </w:rPr>
+      </w:pPr>
+      <w:r>
+        <w:rPr>
+          <w:rFonts w:ascii="Avenir Book" w:hAnsi="Avenir Book"/>
+        </w:rPr>
+        <w:t xml:space="preserve">En el administrador </w:t>
+      </w:r>
+      <w:proofErr w:type="gramStart"/>
+      <w:r>
+        <w:rPr>
+          <w:rFonts w:ascii="Avenir Book" w:hAnsi="Avenir Book"/>
+        </w:rPr>
+        <w:t>web  hay</w:t>
+      </w:r>
+      <w:proofErr w:type="gramEnd"/>
+      <w:r>
+        <w:rPr>
+          <w:rFonts w:ascii="Avenir Book" w:hAnsi="Avenir Book"/>
+        </w:rPr>
+        <w:t xml:space="preserve"> que modificar el modal de ver la compra y agregar el estatus, observaciones, cantidad solicitada y cantidad que llego.</w:t>
+      </w:r>
+    </w:p>
+    <w:p>
+      <w:pPr>
+        <w:pStyle w:val="NormalWeb"/>
+        <w:numPr>
+          <w:ilvl w:val="1"/>
+          <w:numId w:val="32"/>
+        </w:numPr>
+        <w:jc w:val="both"/>
+        <w:rPr>
+          <w:rFonts w:ascii="Avenir Book" w:hAnsi="Avenir Book"/>
+          <w:highlight w:val="yellow"/>
+        </w:rPr>
+      </w:pPr>
+      <w:r>
+        <w:rPr>
+          <w:rFonts w:ascii="Avenir Book" w:hAnsi="Avenir Book"/>
+          <w:highlight w:val="yellow"/>
+        </w:rPr>
+        <w:t>Consultar el indicador de porcentaje atendido por proveedor.</w:t>
+      </w:r>
+    </w:p>
+    <w:p>
+      <w:pPr>
+        <w:pStyle w:val="NormalWeb"/>
+        <w:numPr>
+          <w:ilvl w:val="2"/>
+          <w:numId w:val="32"/>
+        </w:numPr>
+        <w:jc w:val="both"/>
+        <w:rPr>
+          <w:rFonts w:ascii="Avenir Book" w:hAnsi="Avenir Book"/>
+          <w:highlight w:val="yellow"/>
+        </w:rPr>
+      </w:pPr>
+      <w:proofErr w:type="gramStart"/>
+      <w:r>
+        <w:rPr>
+          <w:rFonts w:ascii="Avenir Book" w:hAnsi="Avenir Book"/>
+          <w:highlight w:val="yellow"/>
+        </w:rPr>
         <w:t>Como calcular el indicador</w:t>
       </w:r>
+      <w:r>
+        <w:rPr>
+          <w:rFonts w:ascii="Avenir Book" w:hAnsi="Avenir Book"/>
+          <w:highlight w:val="yellow"/>
+        </w:rPr>
+        <w:t>?</w:t>
+      </w:r>
+      <w:proofErr w:type="gramEnd"/>
     </w:p>
     <w:p>
       <w:pPr>
@@ -292,6 +516,448 @@
       <w:pPr>
         <w:pStyle w:val="NormalWeb"/>
         <w:numPr>
+          <w:ilvl w:val="2"/>
+          <w:numId w:val="32"/>
+        </w:numPr>
+        <w:jc w:val="both"/>
+        <w:rPr>
+          <w:rFonts w:ascii="Avenir Book" w:hAnsi="Avenir Book"/>
+        </w:rPr>
+      </w:pPr>
+      <w:r>
+        <w:rPr>
+          <w:rFonts w:ascii="Avenir Book" w:hAnsi="Avenir Book"/>
+        </w:rPr>
+        <w:t>Agregar botón para bloquear sistema por acción de inventario físico</w:t>
+      </w:r>
+      <w:r>
+        <w:rPr>
+          <w:rFonts w:ascii="Avenir Book" w:hAnsi="Avenir Book"/>
+        </w:rPr>
+        <w:t xml:space="preserve"> agregar modal para pedir nombre del inventario </w:t>
+      </w:r>
+      <w:proofErr w:type="spellStart"/>
+      <w:r>
+        <w:rPr>
+          <w:rFonts w:ascii="Avenir Book" w:hAnsi="Avenir Book"/>
+        </w:rPr>
+        <w:t>fisico</w:t>
+      </w:r>
+      <w:proofErr w:type="spellEnd"/>
+      <w:r>
+        <w:rPr>
+          <w:rFonts w:ascii="Avenir Book" w:hAnsi="Avenir Book"/>
+        </w:rPr>
+        <w:t>.</w:t>
+      </w:r>
+    </w:p>
+    <w:p>
+      <w:pPr>
+        <w:pStyle w:val="NormalWeb"/>
+        <w:numPr>
+          <w:ilvl w:val="2"/>
+          <w:numId w:val="32"/>
+        </w:numPr>
+        <w:jc w:val="both"/>
+        <w:rPr>
+          <w:rFonts w:ascii="Avenir Book" w:hAnsi="Avenir Book"/>
+        </w:rPr>
+      </w:pPr>
+      <w:r>
+        <w:rPr>
+          <w:rFonts w:ascii="Avenir Book" w:hAnsi="Avenir Book"/>
+        </w:rPr>
+        <w:t xml:space="preserve">Web </w:t>
+      </w:r>
+      <w:proofErr w:type="spellStart"/>
+      <w:r>
+        <w:rPr>
+          <w:rFonts w:ascii="Avenir Book" w:hAnsi="Avenir Book"/>
+        </w:rPr>
+        <w:t>service</w:t>
+      </w:r>
+      <w:proofErr w:type="spellEnd"/>
+      <w:r>
+        <w:rPr>
+          <w:rFonts w:ascii="Avenir Book" w:hAnsi="Avenir Book"/>
+        </w:rPr>
+        <w:t xml:space="preserve"> para cons</w:t>
+      </w:r>
+      <w:r>
+        <w:rPr>
+          <w:rFonts w:ascii="Avenir Book" w:hAnsi="Avenir Book"/>
+        </w:rPr>
+        <w:t>ul</w:t>
+      </w:r>
+      <w:r>
+        <w:rPr>
+          <w:rFonts w:ascii="Avenir Book" w:hAnsi="Avenir Book"/>
+        </w:rPr>
+        <w:t>tar el estatus del inventario físico.</w:t>
+      </w:r>
+    </w:p>
+    <w:p>
+      <w:pPr>
+        <w:pStyle w:val="NormalWeb"/>
+        <w:numPr>
+          <w:ilvl w:val="2"/>
+          <w:numId w:val="32"/>
+        </w:numPr>
+        <w:jc w:val="both"/>
+        <w:rPr>
+          <w:rFonts w:ascii="Avenir Book" w:hAnsi="Avenir Book"/>
+        </w:rPr>
+      </w:pPr>
+      <w:r>
+        <w:rPr>
+          <w:rFonts w:ascii="Avenir Book" w:hAnsi="Avenir Book"/>
+        </w:rPr>
+        <w:t xml:space="preserve">Web </w:t>
+      </w:r>
+      <w:proofErr w:type="spellStart"/>
+      <w:r>
+        <w:rPr>
+          <w:rFonts w:ascii="Avenir Book" w:hAnsi="Avenir Book"/>
+        </w:rPr>
+        <w:t>service</w:t>
+      </w:r>
+      <w:proofErr w:type="spellEnd"/>
+      <w:r>
+        <w:rPr>
+          <w:rFonts w:ascii="Avenir Book" w:hAnsi="Avenir Book"/>
+        </w:rPr>
+        <w:t xml:space="preserve"> para ajustar el inventario</w:t>
+      </w:r>
+    </w:p>
+    <w:p>
+      <w:pPr>
+        <w:pStyle w:val="NormalWeb"/>
+        <w:numPr>
+          <w:ilvl w:val="3"/>
+          <w:numId w:val="32"/>
+        </w:numPr>
+        <w:jc w:val="both"/>
+        <w:rPr>
+          <w:rFonts w:ascii="Avenir Book" w:hAnsi="Avenir Book"/>
+        </w:rPr>
+      </w:pPr>
+      <w:proofErr w:type="spellStart"/>
+      <w:proofErr w:type="gramStart"/>
+      <w:r>
+        <w:rPr>
+          <w:rFonts w:ascii="Avenir Book" w:hAnsi="Avenir Book"/>
+        </w:rPr>
+        <w:t>Idubicacion</w:t>
+      </w:r>
+      <w:proofErr w:type="spellEnd"/>
+      <w:r>
+        <w:rPr>
+          <w:rFonts w:ascii="Avenir Book" w:hAnsi="Avenir Book"/>
+        </w:rPr>
+        <w:t xml:space="preserve"> ,</w:t>
+      </w:r>
+      <w:proofErr w:type="gramEnd"/>
+      <w:r>
+        <w:rPr>
+          <w:rFonts w:ascii="Avenir Book" w:hAnsi="Avenir Book"/>
+        </w:rPr>
+        <w:t xml:space="preserve"> </w:t>
+      </w:r>
+      <w:proofErr w:type="spellStart"/>
+      <w:r>
+        <w:rPr>
+          <w:rFonts w:ascii="Avenir Book" w:hAnsi="Avenir Book"/>
+        </w:rPr>
+        <w:t>idalamcen</w:t>
+      </w:r>
+      <w:proofErr w:type="spellEnd"/>
+      <w:r>
+        <w:rPr>
+          <w:rFonts w:ascii="Avenir Book" w:hAnsi="Avenir Book"/>
+        </w:rPr>
+        <w:t>, cantidad , cantidad a ajustar</w:t>
+      </w:r>
+    </w:p>
+    <w:p>
+      <w:pPr>
+        <w:pStyle w:val="NormalWeb"/>
+        <w:numPr>
+          <w:ilvl w:val="3"/>
+          <w:numId w:val="32"/>
+        </w:numPr>
+        <w:jc w:val="both"/>
+        <w:rPr>
+          <w:rFonts w:ascii="Avenir Book" w:hAnsi="Avenir Book"/>
+        </w:rPr>
+      </w:pPr>
+      <w:r>
+        <w:rPr>
+          <w:rFonts w:ascii="Avenir Book" w:hAnsi="Avenir Book"/>
+        </w:rPr>
+        <w:t xml:space="preserve">5 intentos y cortar el ciclo cuando dos </w:t>
+      </w:r>
+      <w:proofErr w:type="spellStart"/>
+      <w:r>
+        <w:rPr>
+          <w:rFonts w:ascii="Avenir Book" w:hAnsi="Avenir Book"/>
+        </w:rPr>
+        <w:t>catidades</w:t>
+      </w:r>
+      <w:proofErr w:type="spellEnd"/>
+      <w:r>
+        <w:rPr>
+          <w:rFonts w:ascii="Avenir Book" w:hAnsi="Avenir Book"/>
+        </w:rPr>
+        <w:t xml:space="preserve"> del array se repitan.</w:t>
+      </w:r>
+    </w:p>
+    <w:p>
+      <w:pPr>
+        <w:pStyle w:val="NormalWeb"/>
+        <w:numPr>
+          <w:ilvl w:val="3"/>
+          <w:numId w:val="32"/>
+        </w:numPr>
+        <w:jc w:val="both"/>
+        <w:rPr>
+          <w:rFonts w:ascii="Avenir Book" w:hAnsi="Avenir Book"/>
+        </w:rPr>
+      </w:pPr>
+      <w:r>
+        <w:rPr>
+          <w:rFonts w:ascii="Avenir Book" w:hAnsi="Avenir Book"/>
+        </w:rPr>
+        <w:t>Preguntar que pasa cuando en el inventario físico hay mas cantidad que la dice el sistema.</w:t>
+      </w:r>
+    </w:p>
+    <w:p>
+      <w:pPr>
+        <w:pStyle w:val="NormalWeb"/>
+        <w:numPr>
+          <w:ilvl w:val="2"/>
+          <w:numId w:val="32"/>
+        </w:numPr>
+        <w:jc w:val="both"/>
+        <w:rPr>
+          <w:rFonts w:ascii="Avenir Book" w:hAnsi="Avenir Book"/>
+        </w:rPr>
+      </w:pPr>
+      <w:r>
+        <w:rPr>
+          <w:rFonts w:ascii="Avenir Book" w:hAnsi="Avenir Book"/>
+        </w:rPr>
+        <w:t xml:space="preserve">Reporte de Merma por inventario </w:t>
+      </w:r>
+      <w:proofErr w:type="spellStart"/>
+      <w:r>
+        <w:rPr>
+          <w:rFonts w:ascii="Avenir Book" w:hAnsi="Avenir Book"/>
+        </w:rPr>
+        <w:t>fisico</w:t>
+      </w:r>
+      <w:proofErr w:type="spellEnd"/>
+      <w:r>
+        <w:rPr>
+          <w:rFonts w:ascii="Avenir Book" w:hAnsi="Avenir Book"/>
+        </w:rPr>
+        <w:t>.</w:t>
+      </w:r>
+    </w:p>
+    <w:p>
+      <w:pPr>
+        <w:pStyle w:val="NormalWeb"/>
+        <w:numPr>
+          <w:ilvl w:val="2"/>
+          <w:numId w:val="32"/>
+        </w:numPr>
+        <w:jc w:val="both"/>
+        <w:rPr>
+          <w:rFonts w:ascii="Avenir Book" w:hAnsi="Avenir Book"/>
+          <w:highlight w:val="yellow"/>
+        </w:rPr>
+      </w:pPr>
+      <w:r>
+        <w:rPr>
+          <w:rFonts w:ascii="Avenir Book" w:hAnsi="Avenir Book"/>
+          <w:highlight w:val="yellow"/>
+        </w:rPr>
+        <w:t xml:space="preserve">Filtro por </w:t>
+      </w:r>
+      <w:proofErr w:type="gramStart"/>
+      <w:r>
+        <w:rPr>
+          <w:rFonts w:ascii="Avenir Book" w:hAnsi="Avenir Book"/>
+          <w:highlight w:val="yellow"/>
+        </w:rPr>
+        <w:t>fechas ,</w:t>
+      </w:r>
+      <w:proofErr w:type="gramEnd"/>
+      <w:r>
+        <w:rPr>
+          <w:rFonts w:ascii="Avenir Book" w:hAnsi="Avenir Book"/>
+          <w:highlight w:val="yellow"/>
+        </w:rPr>
+        <w:t xml:space="preserve"> línea producto y productos </w:t>
+      </w:r>
+    </w:p>
+    <w:p>
+      <w:pPr>
+        <w:pStyle w:val="NormalWeb"/>
+        <w:numPr>
+          <w:ilvl w:val="2"/>
+          <w:numId w:val="32"/>
+        </w:numPr>
+        <w:jc w:val="both"/>
+        <w:rPr>
+          <w:rFonts w:ascii="Avenir Book" w:hAnsi="Avenir Book"/>
+        </w:rPr>
+      </w:pPr>
+      <w:r>
+        <w:rPr>
+          <w:rFonts w:ascii="Avenir Book" w:hAnsi="Avenir Book"/>
+        </w:rPr>
+        <w:t xml:space="preserve">Consultar cuantos inventarios físicos </w:t>
+      </w:r>
+      <w:r>
+        <w:rPr>
+          <w:rFonts w:ascii="Avenir Book" w:hAnsi="Avenir Book"/>
+        </w:rPr>
+        <w:t xml:space="preserve">durante el año se </w:t>
+      </w:r>
+      <w:proofErr w:type="spellStart"/>
+      <w:r>
+        <w:rPr>
+          <w:rFonts w:ascii="Avenir Book" w:hAnsi="Avenir Book"/>
+        </w:rPr>
+        <w:t>an</w:t>
+      </w:r>
+      <w:proofErr w:type="spellEnd"/>
+      <w:r>
+        <w:rPr>
+          <w:rFonts w:ascii="Avenir Book" w:hAnsi="Avenir Book"/>
+        </w:rPr>
+        <w:t xml:space="preserve"> hecho </w:t>
+      </w:r>
+    </w:p>
+    <w:p>
+      <w:pPr>
+        <w:pStyle w:val="NormalWeb"/>
+        <w:numPr>
+          <w:ilvl w:val="2"/>
+          <w:numId w:val="32"/>
+        </w:numPr>
+        <w:jc w:val="both"/>
+        <w:rPr>
+          <w:rFonts w:ascii="Avenir Book" w:hAnsi="Avenir Book"/>
+        </w:rPr>
+      </w:pPr>
+      <w:r>
+        <w:rPr>
+          <w:rFonts w:ascii="Avenir Book" w:hAnsi="Avenir Book"/>
+        </w:rPr>
+        <w:t xml:space="preserve">Vista para ver solo </w:t>
+      </w:r>
+      <w:proofErr w:type="gramStart"/>
+      <w:r>
+        <w:rPr>
+          <w:rFonts w:ascii="Avenir Book" w:hAnsi="Avenir Book"/>
+        </w:rPr>
+        <w:t>los historial</w:t>
+      </w:r>
+      <w:proofErr w:type="gramEnd"/>
+      <w:r>
+        <w:rPr>
+          <w:rFonts w:ascii="Avenir Book" w:hAnsi="Avenir Book"/>
+        </w:rPr>
+        <w:t xml:space="preserve"> que se han hecho</w:t>
+      </w:r>
+    </w:p>
+    <w:p>
+      <w:pPr>
+        <w:pStyle w:val="NormalWeb"/>
+        <w:numPr>
+          <w:ilvl w:val="2"/>
+          <w:numId w:val="32"/>
+        </w:numPr>
+        <w:jc w:val="both"/>
+        <w:rPr>
+          <w:rFonts w:ascii="Avenir Book" w:hAnsi="Avenir Book"/>
+        </w:rPr>
+      </w:pPr>
+      <w:r>
+        <w:rPr>
+          <w:rFonts w:ascii="Avenir Book" w:hAnsi="Avenir Book"/>
+        </w:rPr>
+        <w:t xml:space="preserve">Vista para el reporte de </w:t>
+      </w:r>
+      <w:proofErr w:type="spellStart"/>
+      <w:r>
+        <w:rPr>
+          <w:rFonts w:ascii="Avenir Book" w:hAnsi="Avenir Book"/>
+        </w:rPr>
+        <w:t>marma</w:t>
+      </w:r>
+      <w:proofErr w:type="spellEnd"/>
+    </w:p>
+    <w:p>
+      <w:pPr>
+        <w:pStyle w:val="NormalWeb"/>
+        <w:numPr>
+          <w:ilvl w:val="3"/>
+          <w:numId w:val="32"/>
+        </w:numPr>
+        <w:jc w:val="both"/>
+        <w:rPr>
+          <w:rFonts w:ascii="Avenir Book" w:hAnsi="Avenir Book"/>
+        </w:rPr>
+      </w:pPr>
+      <w:r>
+        <w:rPr>
+          <w:rFonts w:ascii="Avenir Book" w:hAnsi="Avenir Book"/>
+        </w:rPr>
+        <w:t xml:space="preserve">Por </w:t>
+      </w:r>
+      <w:proofErr w:type="spellStart"/>
+      <w:proofErr w:type="gramStart"/>
+      <w:r>
+        <w:rPr>
+          <w:rFonts w:ascii="Avenir Book" w:hAnsi="Avenir Book"/>
+        </w:rPr>
+        <w:t>prodcto</w:t>
+      </w:r>
+      <w:proofErr w:type="spellEnd"/>
+      <w:r>
+        <w:rPr>
+          <w:rFonts w:ascii="Avenir Book" w:hAnsi="Avenir Book"/>
+        </w:rPr>
+        <w:t xml:space="preserve"> ,</w:t>
+      </w:r>
+      <w:proofErr w:type="gramEnd"/>
+      <w:r>
+        <w:rPr>
+          <w:rFonts w:ascii="Avenir Book" w:hAnsi="Avenir Book"/>
+        </w:rPr>
+        <w:t xml:space="preserve"> por nombre de </w:t>
+      </w:r>
+      <w:proofErr w:type="spellStart"/>
+      <w:r>
+        <w:rPr>
+          <w:rFonts w:ascii="Avenir Book" w:hAnsi="Avenir Book"/>
+        </w:rPr>
+        <w:t>inve</w:t>
+      </w:r>
+      <w:proofErr w:type="spellEnd"/>
+      <w:r>
+        <w:rPr>
+          <w:rFonts w:ascii="Avenir Book" w:hAnsi="Avenir Book"/>
+        </w:rPr>
+        <w:t xml:space="preserve"> y rango de fechas.</w:t>
+      </w:r>
+    </w:p>
+    <w:p>
+      <w:pPr>
+        <w:pStyle w:val="NormalWeb"/>
+        <w:numPr>
           <w:ilvl w:val="1"/>
           <w:numId w:val="32"/>
         </w:numPr>
@@ -438,21 +1104,60 @@
         <w:jc w:val="both"/>
         <w:rPr>
           <w:rFonts w:ascii="Avenir Book" w:hAnsi="Avenir Book"/>
-        </w:rPr>
-      </w:pPr>
+          <w:color w:val="000000" w:themeColor="text1"/>
+        </w:rPr>
+      </w:pPr>
+      <w:r>
+        <w:rPr>
+          <w:rFonts w:ascii="Avenir Book" w:hAnsi="Avenir Book"/>
+          <w:color w:val="000000" w:themeColor="text1"/>
+        </w:rPr>
+        <w:lastRenderedPageBreak/>
+        <w:t>Darles un ticket del restante del diner</w:t>
+      </w:r>
+      <w:r>
+        <w:rPr>
+          <w:rFonts w:ascii="Avenir Book" w:hAnsi="Avenir Book"/>
+          <w:color w:val="000000" w:themeColor="text1"/>
+        </w:rPr>
+        <w:t>0,</w:t>
+      </w:r>
+      <w:r>
+        <w:rPr>
+          <w:rFonts w:ascii="Avenir Book" w:hAnsi="Avenir Book"/>
+          <w:color w:val="000000" w:themeColor="text1"/>
+        </w:rPr>
+        <w:t xml:space="preserve"> En caso de que sobre.</w:t>
+      </w:r>
+      <w:r>
+        <w:rPr>
+          <w:rFonts w:ascii="Avenir Book" w:hAnsi="Avenir Book"/>
+          <w:color w:val="000000" w:themeColor="text1"/>
+        </w:rPr>
+        <w:t xml:space="preserve"> El ticket no tiene validez y el costo total de la compra</w:t>
+      </w:r>
+      <w:r>
+        <w:rPr>
+          <w:rFonts w:ascii="Avenir Book" w:hAnsi="Avenir Book"/>
+          <w:color w:val="000000" w:themeColor="text1"/>
+        </w:rPr>
+        <w:t xml:space="preserve"> se queda </w:t>
+      </w:r>
       <w:proofErr w:type="gramStart"/>
       <w:r>
         <w:rPr>
           <w:rFonts w:ascii="Avenir Book" w:hAnsi="Avenir Book"/>
-        </w:rPr>
-        <w:t>Darles un ticket del restante del dinero (dinero electrónico)?</w:t>
+          <w:color w:val="000000" w:themeColor="text1"/>
+        </w:rPr>
+        <w:t>igual?(</w:t>
       </w:r>
       <w:proofErr w:type="gramEnd"/>
       <w:r>
         <w:rPr>
           <w:rFonts w:ascii="Avenir Book" w:hAnsi="Avenir Book"/>
-        </w:rPr>
-        <w:t xml:space="preserve"> En caso de que sobre.</w:t>
+          <w:color w:val="000000" w:themeColor="text1"/>
+        </w:rPr>
+        <w:t>)</w:t>
       </w:r>
     </w:p>
     <w:p>
@@ -465,6 +1170,7 @@
         <w:jc w:val="both"/>
         <w:rPr>
           <w:rFonts w:ascii="Avenir Book" w:hAnsi="Avenir Book"/>
+          <w:highlight w:val="yellow"/>
         </w:rPr>
       </w:pPr>
       <w:r>
@@ -485,7 +1191,20 @@
         <w:rPr>
           <w:rFonts w:ascii="Avenir Book" w:hAnsi="Avenir Book"/>
         </w:rPr>
-        <w:t xml:space="preserve"> que cobrar el restante o que hacemos ¿</w:t>
+        <w:t xml:space="preserve"> que cobrar el restante o que hacemos </w:t>
+      </w:r>
+      <w:r>
+        <w:rPr>
+          <w:rFonts w:ascii="Avenir Book" w:hAnsi="Avenir Book"/>
+        </w:rPr>
+        <w:t>R=</w:t>
+      </w:r>
+      <w:r>
+        <w:rPr>
+          <w:rFonts w:ascii="Avenir Book" w:hAnsi="Avenir Book"/>
+          <w:highlight w:val="yellow"/>
+        </w:rPr>
+        <w:t>se queda igual no se checa de nuevo el rango precios.</w:t>
       </w:r>
     </w:p>
     <w:p>
@@ -664,6 +1383,38 @@
         </w:rPr>
         <w:t xml:space="preserve"> de precios)</w:t>
       </w:r>
+      <w:r>
+        <w:rPr>
+          <w:rFonts w:ascii="Avenir Book" w:hAnsi="Avenir Book"/>
+        </w:rPr>
+        <w:t>.-</w:t>
+      </w:r>
+      <w:r>
+        <w:rPr>
+          <w:rFonts w:ascii="Avenir Book" w:hAnsi="Avenir Book"/>
+          <w:b/>
+          <w:bCs/>
+        </w:rPr>
+        <w:t xml:space="preserve">R= 5 * por el precio que se </w:t>
+      </w:r>
+      <w:proofErr w:type="spellStart"/>
+      <w:r>
+        <w:rPr>
+          <w:rFonts w:ascii="Avenir Book" w:hAnsi="Avenir Book"/>
+          <w:b/>
+          <w:bCs/>
+        </w:rPr>
+        <w:t>otorgo</w:t>
+      </w:r>
+      <w:proofErr w:type="spellEnd"/>
+      <w:r>
+        <w:rPr>
+          <w:rFonts w:ascii="Avenir Book" w:hAnsi="Avenir Book"/>
+          <w:b/>
+          <w:bCs/>
+        </w:rPr>
+        <w:t xml:space="preserve"> en la venta.</w:t>
+      </w:r>
     </w:p>
     <w:p>
       <w:pPr>
@@ -695,7 +1446,29 @@
         <w:rPr>
           <w:rFonts w:ascii="Avenir Book" w:hAnsi="Avenir Book"/>
         </w:rPr>
-        <w:t xml:space="preserve"> individual.</w:t>
+        <w:t xml:space="preserve"> </w:t>
+      </w:r>
+      <w:proofErr w:type="gramStart"/>
+      <w:r>
+        <w:rPr>
+          <w:rFonts w:ascii="Avenir Book" w:hAnsi="Avenir Book"/>
+        </w:rPr>
+        <w:t>individual.</w:t>
+      </w:r>
+      <w:r>
+        <w:rPr>
+          <w:rFonts w:ascii="Avenir Book" w:hAnsi="Avenir Book"/>
+        </w:rPr>
+        <w:t>-</w:t>
+      </w:r>
+      <w:proofErr w:type="gramEnd"/>
+      <w:r>
+        <w:rPr>
+          <w:rFonts w:ascii="Avenir Book" w:hAnsi="Avenir Book"/>
+          <w:b/>
+          <w:bCs/>
+        </w:rPr>
+        <w:t>R=quedan al precio original de la compra</w:t>
       </w:r>
     </w:p>
     <w:p>
@@ -740,8 +1513,40 @@
         <w:rPr>
           <w:rFonts w:ascii="Avenir Book" w:hAnsi="Avenir Book"/>
         </w:rPr>
-        <w:t xml:space="preserve"> cambien de precio.</w:t>
-      </w:r>
+        <w:t xml:space="preserve"> cambien de </w:t>
+      </w:r>
+      <w:proofErr w:type="gramStart"/>
+      <w:r>
+        <w:rPr>
+          <w:rFonts w:ascii="Avenir Book" w:hAnsi="Avenir Book"/>
+        </w:rPr>
+        <w:t>precio.</w:t>
+      </w:r>
+      <w:r>
+        <w:rPr>
+          <w:rFonts w:ascii="Avenir Book" w:hAnsi="Avenir Book"/>
+        </w:rPr>
+        <w:t>-</w:t>
+      </w:r>
+      <w:proofErr w:type="gramEnd"/>
+      <w:r>
+        <w:rPr>
+          <w:rFonts w:ascii="Avenir Book" w:hAnsi="Avenir Book"/>
+          <w:b/>
+          <w:bCs/>
+        </w:rPr>
+        <w:t xml:space="preserve">R=los productos no cambian de </w:t>
+      </w:r>
+      <w:proofErr w:type="spellStart"/>
+      <w:r>
+        <w:rPr>
+          <w:rFonts w:ascii="Avenir Book" w:hAnsi="Avenir Book"/>
+          <w:b/>
+          <w:bCs/>
+        </w:rPr>
+        <w:t>precions</w:t>
+      </w:r>
+      <w:proofErr w:type="spellEnd"/>
     </w:p>
     <w:p>
       <w:pPr>
@@ -773,19 +1578,76 @@
         <w:rPr>
           <w:rFonts w:ascii="Avenir Book" w:hAnsi="Avenir Book"/>
         </w:rPr>
-        <w:t xml:space="preserve"> productos, es </w:t>
-      </w:r>
-      <w:r>
-        <w:rPr>
-          <w:rFonts w:ascii="Avenir Book" w:hAnsi="Avenir Book"/>
+        <w:t xml:space="preserve"> </w:t>
+      </w:r>
+      <w:proofErr w:type="spellStart"/>
+      <w:r>
+        <w:rPr>
+          <w:rFonts w:ascii="Avenir Book" w:hAnsi="Avenir Book"/>
+        </w:rPr>
+        <w:t>productos</w:t>
+      </w:r>
+      <w:r>
+        <w:rPr>
+          <w:rFonts w:ascii="Avenir Book" w:hAnsi="Avenir Book"/>
+        </w:rPr>
+        <w:t>R</w:t>
+      </w:r>
+      <w:proofErr w:type="spellEnd"/>
+      <w:r>
+        <w:rPr>
+          <w:rFonts w:ascii="Avenir Book" w:hAnsi="Avenir Book"/>
+          <w:b/>
+          <w:bCs/>
+        </w:rPr>
+        <w:t xml:space="preserve">= </w:t>
+      </w:r>
+      <w:proofErr w:type="spellStart"/>
+      <w:r>
+        <w:rPr>
+          <w:rFonts w:ascii="Avenir Book" w:hAnsi="Avenir Book"/>
+          <w:b/>
+          <w:bCs/>
+        </w:rPr>
+        <w:t>solomanete</w:t>
+      </w:r>
+      <w:proofErr w:type="spellEnd"/>
+      <w:r>
+        <w:rPr>
+          <w:rFonts w:ascii="Avenir Book" w:hAnsi="Avenir Book"/>
+          <w:b/>
+          <w:bCs/>
+        </w:rPr>
+        <w:t xml:space="preserve"> quitar</w:t>
+      </w:r>
+      <w:r>
+        <w:rPr>
+          <w:rFonts w:ascii="Avenir Book" w:hAnsi="Avenir Book"/>
+          <w:b/>
+          <w:bCs/>
+        </w:rPr>
+        <w:t xml:space="preserve"> </w:t>
+      </w:r>
+      <w:r>
+        <w:rPr>
+          <w:rFonts w:ascii="Avenir Book" w:hAnsi="Avenir Book"/>
+          <w:highlight w:val="yellow"/>
+        </w:rPr>
+        <w:t xml:space="preserve">es </w:t>
+      </w:r>
+      <w:r>
+        <w:rPr>
+          <w:rFonts w:ascii="Avenir Book" w:hAnsi="Avenir Book"/>
+          <w:highlight w:val="yellow"/>
         </w:rPr>
         <w:t>una observación</w:t>
       </w:r>
       <w:r>
         <w:rPr>
           <w:rFonts w:ascii="Avenir Book" w:hAnsi="Avenir Book"/>
-        </w:rPr>
-        <w:t xml:space="preserve"> por producto que quito o en general</w:t>
+          <w:highlight w:val="yellow"/>
+        </w:rPr>
+        <w:t xml:space="preserve"> por producto o en general</w:t>
       </w:r>
       <w:r>
         <w:rPr>
@@ -806,28 +1668,74 @@
           <w:rFonts w:ascii="Avenir Book" w:hAnsi="Avenir Book"/>
         </w:rPr>
       </w:pPr>
+      <w:r>
+        <w:rPr>
+          <w:rFonts w:ascii="Avenir Book" w:hAnsi="Avenir Book"/>
+        </w:rPr>
+        <w:t>Que pasa con el ticket se reimprime a como quedo</w:t>
+      </w:r>
+      <w:r>
+        <w:rPr>
+          <w:rFonts w:ascii="Avenir Book" w:hAnsi="Avenir Book"/>
+        </w:rPr>
+        <w:t xml:space="preserve"> R</w:t>
+      </w:r>
       <w:proofErr w:type="gramStart"/>
       <w:r>
         <w:rPr>
           <w:rFonts w:ascii="Avenir Book" w:hAnsi="Avenir Book"/>
         </w:rPr>
-        <w:t xml:space="preserve">Que pasa con el ticket se reimprime a </w:t>
-      </w:r>
-      <w:proofErr w:type="spellStart"/>
-      <w:r>
-        <w:rPr>
-          <w:rFonts w:ascii="Avenir Book" w:hAnsi="Avenir Book"/>
-        </w:rPr>
-        <w:t>como</w:t>
-      </w:r>
-      <w:proofErr w:type="spellEnd"/>
-      <w:r>
-        <w:rPr>
-          <w:rFonts w:ascii="Avenir Book" w:hAnsi="Avenir Book"/>
-        </w:rPr>
-        <w:t xml:space="preserve"> quedo?</w:t>
+        <w:t xml:space="preserve">=  </w:t>
+      </w:r>
+      <w:r>
+        <w:rPr>
+          <w:rFonts w:ascii="Avenir Book" w:hAnsi="Avenir Book"/>
+        </w:rPr>
+        <w:t>.</w:t>
       </w:r>
       <w:proofErr w:type="gramEnd"/>
+      <w:r>
+        <w:rPr>
+          <w:rFonts w:ascii="Avenir Book" w:hAnsi="Avenir Book"/>
+          <w:highlight w:val="yellow"/>
+        </w:rPr>
+        <w:t xml:space="preserve">se </w:t>
+      </w:r>
+      <w:r>
+        <w:rPr>
+          <w:rFonts w:ascii="Avenir Book" w:hAnsi="Avenir Book"/>
+          <w:highlight w:val="yellow"/>
+        </w:rPr>
+        <w:t>reimprime el ticket</w:t>
+      </w:r>
+      <w:r>
+        <w:rPr>
+          <w:rFonts w:ascii="Avenir Book" w:hAnsi="Avenir Book"/>
+          <w:highlight w:val="yellow"/>
+        </w:rPr>
+        <w:t>?</w:t>
+      </w:r>
+    </w:p>
+    <w:p>
+      <w:pPr>
+        <w:pStyle w:val="NormalWeb"/>
+        <w:numPr>
+          <w:ilvl w:val="4"/>
+          <w:numId w:val="33"/>
+        </w:numPr>
+        <w:jc w:val="both"/>
+        <w:rPr>
+          <w:rFonts w:ascii="Avenir Book" w:hAnsi="Avenir Book"/>
+          <w:highlight w:val="yellow"/>
+        </w:rPr>
+      </w:pPr>
+      <w:r>
+        <w:rPr>
+          <w:rFonts w:ascii="Avenir Book" w:hAnsi="Avenir Book"/>
+          <w:highlight w:val="yellow"/>
+        </w:rPr>
+        <w:t>Cuantas veces se puedo aplicar sobre un ticket solo una o las veces por producto</w:t>
+      </w:r>
     </w:p>
     <w:p>
       <w:pPr>
@@ -956,7 +1864,6 @@
         <w:rPr>
           <w:rFonts w:ascii="Avenir Book" w:hAnsi="Avenir Book"/>
         </w:rPr>
-        <w:lastRenderedPageBreak/>
         <w:t xml:space="preserve">Caso de </w:t>
       </w:r>
       <w:proofErr w:type="gramStart"/>
@@ -1031,12 +1938,14 @@
         <w:jc w:val="both"/>
         <w:rPr>
           <w:rFonts w:ascii="Avenir Book" w:hAnsi="Avenir Book"/>
+          <w:highlight w:val="yellow"/>
         </w:rPr>
       </w:pPr>
       <w:proofErr w:type="gramStart"/>
       <w:r>
         <w:rPr>
           <w:rFonts w:ascii="Avenir Book" w:hAnsi="Avenir Book"/>
+          <w:highlight w:val="yellow"/>
         </w:rPr>
         <w:t>Cuando agregamos productos a la venta es necesario identificarla?</w:t>
       </w:r>
@@ -1052,12 +1961,14 @@
         <w:jc w:val="both"/>
         <w:rPr>
           <w:rFonts w:ascii="Avenir Book" w:hAnsi="Avenir Book"/>
+          <w:highlight w:val="yellow"/>
         </w:rPr>
       </w:pPr>
       <w:proofErr w:type="gramStart"/>
       <w:r>
         <w:rPr>
           <w:rFonts w:ascii="Avenir Book" w:hAnsi="Avenir Book"/>
+          <w:highlight w:val="yellow"/>
         </w:rPr>
         <w:t xml:space="preserve">Cuanto tiempo es </w:t>
       </w:r>
@@ -1065,6 +1976,7 @@
       <w:r>
         <w:rPr>
           <w:rFonts w:ascii="Avenir Book" w:hAnsi="Avenir Book"/>
+          <w:highlight w:val="yellow"/>
         </w:rPr>
         <w:t>valido</w:t>
       </w:r>
@@ -1072,6 +1984,7 @@
       <w:r>
         <w:rPr>
           <w:rFonts w:ascii="Avenir Book" w:hAnsi="Avenir Book"/>
+          <w:highlight w:val="yellow"/>
         </w:rPr>
         <w:t xml:space="preserve"> el ticket?</w:t>
       </w:r>
@@ -1087,11 +2000,13 @@
         <w:jc w:val="both"/>
         <w:rPr>
           <w:rFonts w:ascii="Avenir Book" w:hAnsi="Avenir Book"/>
-        </w:rPr>
-      </w:pPr>
-      <w:r>
-        <w:rPr>
-          <w:rFonts w:ascii="Avenir Book" w:hAnsi="Avenir Book"/>
+          <w:highlight w:val="yellow"/>
+        </w:rPr>
+      </w:pPr>
+      <w:r>
+        <w:rPr>
+          <w:rFonts w:ascii="Avenir Book" w:hAnsi="Avenir Book"/>
+          <w:highlight w:val="yellow"/>
         </w:rPr>
         <w:t xml:space="preserve">Que pasa con el </w:t>
       </w:r>
@@ -1099,6 +2014,7 @@
       <w:r>
         <w:rPr>
           <w:rFonts w:ascii="Avenir Book" w:hAnsi="Avenir Book"/>
+          <w:highlight w:val="yellow"/>
         </w:rPr>
         <w:t>ticket  se</w:t>
       </w:r>
@@ -1106,6 +2022,7 @@
       <w:r>
         <w:rPr>
           <w:rFonts w:ascii="Avenir Book" w:hAnsi="Avenir Book"/>
+          <w:highlight w:val="yellow"/>
         </w:rPr>
         <w:t xml:space="preserve"> imprime todo o solo el complemento?</w:t>
       </w:r>
@@ -1120,12 +2037,14 @@
         <w:jc w:val="both"/>
         <w:rPr>
           <w:rFonts w:ascii="Avenir Book" w:hAnsi="Avenir Book"/>
+          <w:highlight w:val="yellow"/>
         </w:rPr>
       </w:pPr>
       <w:proofErr w:type="gramStart"/>
       <w:r>
         <w:rPr>
           <w:rFonts w:ascii="Avenir Book" w:hAnsi="Avenir Book"/>
+          <w:highlight w:val="yellow"/>
         </w:rPr>
         <w:t>Solamente se puede agregar al ticket cuando la venta es por mayoreo?</w:t>
       </w:r>
@@ -1161,7 +2080,31 @@
         <w:rPr>
           <w:rFonts w:ascii="Avenir Book" w:hAnsi="Avenir Book"/>
         </w:rPr>
-        <w:t xml:space="preserve"> precio de venta baja bastante al punto que debemos de regresar dinero?</w:t>
+        <w:t xml:space="preserve"> precio de venta baja bastante al punto que debemos de regresar </w:t>
+      </w:r>
+      <w:proofErr w:type="spellStart"/>
+      <w:r>
+        <w:rPr>
+          <w:rFonts w:ascii="Avenir Book" w:hAnsi="Avenir Book"/>
+        </w:rPr>
+        <w:t>dinero?</w:t>
+      </w:r>
+      <w:r>
+        <w:rPr>
+          <w:rFonts w:ascii="Avenir Book" w:hAnsi="Avenir Book"/>
+          <w:b/>
+          <w:bCs/>
+        </w:rPr>
+        <w:t>R</w:t>
+      </w:r>
+      <w:proofErr w:type="spellEnd"/>
+      <w:r>
+        <w:rPr>
+          <w:rFonts w:ascii="Avenir Book" w:hAnsi="Avenir Book"/>
+          <w:b/>
+          <w:bCs/>
+        </w:rPr>
+        <w:t>=este nunca sucede</w:t>
       </w:r>
     </w:p>
     <w:p>
@@ -1310,7 +2253,19 @@
         <w:rPr>
           <w:rFonts w:ascii="Avenir Book" w:hAnsi="Avenir Book"/>
         </w:rPr>
-        <w:t xml:space="preserve"> (3 intentos).</w:t>
+        <w:t xml:space="preserve"> (</w:t>
+      </w:r>
+      <w:r>
+        <w:rPr>
+          <w:rFonts w:ascii="Avenir Book" w:hAnsi="Avenir Book"/>
+        </w:rPr>
+        <w:t>5</w:t>
+      </w:r>
+      <w:r>
+        <w:rPr>
+          <w:rFonts w:ascii="Avenir Book" w:hAnsi="Avenir Book"/>
+        </w:rPr>
+        <w:t xml:space="preserve"> intentos).</w:t>
       </w:r>
     </w:p>
     <w:p>
@@ -3609,7 +4564,7 @@
         <w:ind w:left="4128" w:hanging="180"/>
       </w:pPr>
     </w:lvl>
-    <w:lvl w:ilvl="3" w:tplc="0409000F" w:tentative="1">
+    <w:lvl w:ilvl="3" w:tplc="0409000F">
       <w:start w:val="1"/>
       <w:numFmt w:val="decimal"/>
       <w:lvlText w:val="%4."/>
@@ -5571,6 +6526,7 @@
     <w:lsdException w:name="HTML Sample" w:semiHidden="1" w:unhideWhenUsed="1"/>
     <w:lsdException w:name="HTML Typewriter" w:semiHidden="1" w:unhideWhenUsed="1"/>
     <w:lsdException w:name="HTML Variable" w:semiHidden="1" w:unhideWhenUsed="1"/>
+    <w:lsdException w:name="Normal Table" w:semiHidden="1" w:unhideWhenUsed="1"/>
     <w:lsdException w:name="annotation subject" w:semiHidden="1" w:unhideWhenUsed="1"/>
     <w:lsdException w:name="No List" w:semiHidden="1" w:unhideWhenUsed="1"/>
     <w:lsdException w:name="Outline List 1" w:semiHidden="1" w:unhideWhenUsed="1"/>
@@ -5617,8 +6573,10 @@
     <w:lsdException w:name="Table Subtle 2" w:semiHidden="1" w:unhideWhenUsed="1"/>
     <w:lsdException w:name="Table Web 1" w:semiHidden="1" w:unhideWhenUsed="1"/>
     <w:lsdException w:name="Table Web 2" w:semiHidden="1" w:unhideWhenUsed="1"/>
+    <w:lsdException w:name="Table Web 3" w:semiHidden="1" w:unhideWhenUsed="1"/>
     <w:lsdException w:name="Balloon Text" w:semiHidden="1" w:unhideWhenUsed="1"/>
     <w:lsdException w:name="Table Grid" w:uiPriority="59"/>
+    <w:lsdException w:name="Table Theme" w:semiHidden="1" w:unhideWhenUsed="1"/>
     <w:lsdException w:name="Placeholder Text" w:semiHidden="1"/>
     <w:lsdException w:name="No Spacing" w:uiPriority="1" w:qFormat="1"/>
     <w:lsdException w:name="Light Shading" w:uiPriority="60"/>

</xml_diff>